<commit_message>
Backup before Tab 3 merged view toggle implementation
</commit_message>
<xml_diff>
--- a/media/doc_templates/Cover_letter_Template.docx
+++ b/media/doc_templates/Cover_letter_Template.docx
@@ -4,9 +4,10 @@
   <w:body>
     <w:p>
       <w:pPr>
+        <w:spacing w:line="240" w:lineRule="auto"/>
         <w:ind w:left="-284" w:right="-850"/>
         <w:rPr>
-          <w:rFonts w:ascii="Arial" w:hAnsi="Arial" w:cs="Arial"/>
+          <w:rFonts w:ascii="Times New Roman" w:hAnsi="Times New Roman" w:cs="Times New Roman"/>
           <w:bCs/>
           <w:sz w:val="24"/>
           <w:szCs w:val="24"/>
@@ -15,7 +16,7 @@
       </w:pPr>
       <w:r>
         <w:rPr>
-          <w:rFonts w:ascii="Arial" w:hAnsi="Arial" w:cs="Arial"/>
+          <w:rFonts w:ascii="Times New Roman" w:hAnsi="Times New Roman" w:cs="Times New Roman"/>
           <w:sz w:val="24"/>
           <w:szCs w:val="24"/>
         </w:rPr>
@@ -23,7 +24,7 @@
       </w:r>
       <w:r>
         <w:rPr>
-          <w:rFonts w:ascii="Arial" w:hAnsi="Arial" w:cs="Arial"/>
+          <w:rFonts w:ascii="Times New Roman" w:hAnsi="Times New Roman" w:cs="Times New Roman"/>
           <w:sz w:val="24"/>
           <w:szCs w:val="24"/>
         </w:rPr>
@@ -31,7 +32,7 @@
       </w:r>
       <w:r>
         <w:rPr>
-          <w:rFonts w:ascii="Arial" w:hAnsi="Arial" w:cs="Arial"/>
+          <w:rFonts w:ascii="Times New Roman" w:hAnsi="Times New Roman" w:cs="Times New Roman"/>
           <w:sz w:val="24"/>
           <w:szCs w:val="24"/>
         </w:rPr>
@@ -39,7 +40,7 @@
       </w:r>
       <w:r>
         <w:rPr>
-          <w:rFonts w:ascii="Arial" w:hAnsi="Arial" w:cs="Arial"/>
+          <w:rFonts w:ascii="Times New Roman" w:hAnsi="Times New Roman" w:cs="Times New Roman"/>
           <w:sz w:val="24"/>
           <w:szCs w:val="24"/>
         </w:rPr>
@@ -47,7 +48,7 @@
       </w:r>
       <w:r>
         <w:rPr>
-          <w:rFonts w:ascii="Arial" w:hAnsi="Arial" w:cs="Arial"/>
+          <w:rFonts w:ascii="Times New Roman" w:hAnsi="Times New Roman" w:cs="Times New Roman"/>
           <w:sz w:val="24"/>
           <w:szCs w:val="24"/>
         </w:rPr>
@@ -55,7 +56,7 @@
       </w:r>
       <w:r>
         <w:rPr>
-          <w:rFonts w:ascii="Arial" w:hAnsi="Arial" w:cs="Arial"/>
+          <w:rFonts w:ascii="Times New Roman" w:hAnsi="Times New Roman" w:cs="Times New Roman"/>
           <w:sz w:val="24"/>
           <w:szCs w:val="24"/>
         </w:rPr>
@@ -63,7 +64,7 @@
       </w:r>
       <w:r>
         <w:rPr>
-          <w:rFonts w:ascii="Arial" w:hAnsi="Arial" w:cs="Arial"/>
+          <w:rFonts w:ascii="Times New Roman" w:hAnsi="Times New Roman" w:cs="Times New Roman"/>
           <w:sz w:val="24"/>
           <w:szCs w:val="24"/>
         </w:rPr>
@@ -71,7 +72,7 @@
       </w:r>
       <w:r>
         <w:rPr>
-          <w:rFonts w:ascii="Arial" w:hAnsi="Arial" w:cs="Arial"/>
+          <w:rFonts w:ascii="Times New Roman" w:hAnsi="Times New Roman" w:cs="Times New Roman"/>
           <w:sz w:val="24"/>
           <w:szCs w:val="24"/>
         </w:rPr>
@@ -79,7 +80,7 @@
       </w:r>
       <w:r>
         <w:rPr>
-          <w:rFonts w:ascii="Arial" w:hAnsi="Arial" w:cs="Arial"/>
+          <w:rFonts w:ascii="Times New Roman" w:hAnsi="Times New Roman" w:cs="Times New Roman"/>
           <w:sz w:val="24"/>
           <w:szCs w:val="24"/>
         </w:rPr>
@@ -87,7 +88,7 @@
       </w:r>
       <w:r>
         <w:rPr>
-          <w:rFonts w:ascii="Arial" w:hAnsi="Arial" w:cs="Arial"/>
+          <w:rFonts w:ascii="Times New Roman" w:hAnsi="Times New Roman" w:cs="Times New Roman"/>
           <w:sz w:val="24"/>
           <w:szCs w:val="24"/>
         </w:rPr>
@@ -95,7 +96,144 @@
       </w:r>
       <w:r>
         <w:rPr>
-          <w:rFonts w:ascii="Arial" w:hAnsi="Arial" w:cs="Arial"/>
+          <w:rFonts w:ascii="Times New Roman" w:hAnsi="Times New Roman" w:cs="Times New Roman"/>
+          <w:sz w:val="24"/>
+          <w:szCs w:val="24"/>
+        </w:rPr>
+        <w:t>{{</w:t>
+      </w:r>
+      <w:proofErr w:type="spellStart"/>
+      <w:r>
+        <w:rPr>
+          <w:rFonts w:ascii="Times New Roman" w:hAnsi="Times New Roman" w:cs="Times New Roman"/>
+          <w:sz w:val="24"/>
+          <w:szCs w:val="24"/>
+        </w:rPr>
+        <w:t>field_</w:t>
+      </w:r>
+      <w:r>
+        <w:rPr>
+          <w:rFonts w:ascii="Times New Roman" w:hAnsi="Times New Roman" w:cs="Times New Roman"/>
+          <w:sz w:val="24"/>
+          <w:szCs w:val="24"/>
+        </w:rPr>
+        <w:t>Today_</w:t>
+      </w:r>
+      <w:proofErr w:type="gramStart"/>
+      <w:r>
+        <w:rPr>
+          <w:rFonts w:ascii="Times New Roman" w:hAnsi="Times New Roman" w:cs="Times New Roman"/>
+          <w:sz w:val="24"/>
+          <w:szCs w:val="24"/>
+        </w:rPr>
+        <w:t>Date</w:t>
+      </w:r>
+      <w:proofErr w:type="spellEnd"/>
+      <w:r>
+        <w:rPr>
+          <w:rFonts w:ascii="Times New Roman" w:hAnsi="Times New Roman" w:cs="Times New Roman"/>
+          <w:sz w:val="24"/>
+          <w:szCs w:val="24"/>
+        </w:rPr>
+        <w:t>(</w:t>
+      </w:r>
+      <w:proofErr w:type="spellStart"/>
+      <w:proofErr w:type="gramEnd"/>
+      <w:r>
+        <w:rPr>
+          <w:rFonts w:ascii="Times New Roman" w:hAnsi="Times New Roman" w:cs="Times New Roman"/>
+          <w:sz w:val="24"/>
+          <w:szCs w:val="24"/>
+        </w:rPr>
+        <w:t>DDth</w:t>
+      </w:r>
+      <w:proofErr w:type="spellEnd"/>
+      <w:r>
+        <w:rPr>
+          <w:rFonts w:ascii="Times New Roman" w:hAnsi="Times New Roman" w:cs="Times New Roman"/>
+          <w:sz w:val="24"/>
+          <w:szCs w:val="24"/>
+        </w:rPr>
+        <w:t xml:space="preserve"> </w:t>
+      </w:r>
+      <w:r>
+        <w:rPr>
+          <w:rFonts w:ascii="Times New Roman" w:hAnsi="Times New Roman" w:cs="Times New Roman"/>
+          <w:sz w:val="24"/>
+          <w:szCs w:val="24"/>
+        </w:rPr>
+        <w:t>}}</w:t>
+      </w:r>
+      <w:r>
+        <w:rPr>
+          <w:rFonts w:ascii="Times New Roman" w:hAnsi="Times New Roman" w:cs="Times New Roman"/>
+          <w:sz w:val="24"/>
+          <w:szCs w:val="24"/>
+        </w:rPr>
+        <w:br/>
+        <w:t xml:space="preserve">The Consular General of </w:t>
+      </w:r>
+      <w:r>
+        <w:rPr>
+          <w:rFonts w:ascii="Times New Roman" w:hAnsi="Times New Roman" w:cs="Times New Roman"/>
+          <w:sz w:val="24"/>
+          <w:szCs w:val="24"/>
+        </w:rPr>
+        <w:t>{{</w:t>
+      </w:r>
+      <w:proofErr w:type="spellStart"/>
+      <w:r>
+        <w:rPr>
+          <w:rFonts w:ascii="Times New Roman" w:hAnsi="Times New Roman" w:cs="Times New Roman"/>
+          <w:sz w:val="24"/>
+          <w:szCs w:val="24"/>
+        </w:rPr>
+        <w:t>field_</w:t>
+      </w:r>
+      <w:r>
+        <w:rPr>
+          <w:rFonts w:ascii="Times New Roman" w:hAnsi="Times New Roman" w:cs="Times New Roman"/>
+          <w:sz w:val="24"/>
+          <w:szCs w:val="24"/>
+        </w:rPr>
+        <w:t>Destination_</w:t>
+      </w:r>
+      <w:r>
+        <w:rPr>
+          <w:rFonts w:ascii="Times New Roman" w:hAnsi="Times New Roman" w:cs="Times New Roman"/>
+          <w:sz w:val="24"/>
+          <w:szCs w:val="24"/>
+        </w:rPr>
+        <w:t>Country_</w:t>
+      </w:r>
+      <w:r>
+        <w:rPr>
+          <w:rFonts w:ascii="Times New Roman" w:hAnsi="Times New Roman" w:cs="Times New Roman"/>
+          <w:sz w:val="24"/>
+          <w:szCs w:val="24"/>
+        </w:rPr>
+        <w:t>name</w:t>
+      </w:r>
+      <w:proofErr w:type="spellEnd"/>
+      <w:r>
+        <w:rPr>
+          <w:rFonts w:ascii="Times New Roman" w:hAnsi="Times New Roman" w:cs="Times New Roman"/>
+          <w:sz w:val="24"/>
+          <w:szCs w:val="24"/>
+        </w:rPr>
+        <w:t>}}</w:t>
+      </w:r>
+      <w:r>
+        <w:rPr>
+          <w:rFonts w:ascii="Times New Roman" w:hAnsi="Times New Roman" w:cs="Times New Roman"/>
+          <w:sz w:val="24"/>
+          <w:szCs w:val="24"/>
+        </w:rPr>
+        <w:t>,</w:t>
+      </w:r>
+      <w:r>
+        <w:rPr>
+          <w:rFonts w:ascii="Times New Roman" w:hAnsi="Times New Roman" w:cs="Times New Roman"/>
           <w:sz w:val="24"/>
           <w:szCs w:val="24"/>
         </w:rPr>
@@ -103,7 +241,7 @@
       </w:r>
       <w:r>
         <w:rPr>
-          <w:rFonts w:ascii="Arial" w:hAnsi="Arial" w:cs="Arial"/>
+          <w:rFonts w:ascii="Times New Roman" w:hAnsi="Times New Roman" w:cs="Times New Roman"/>
           <w:sz w:val="24"/>
           <w:szCs w:val="24"/>
         </w:rPr>
@@ -111,32 +249,7 @@
       </w:r>
       <w:r>
         <w:rPr>
-          <w:rFonts w:ascii="Arial" w:hAnsi="Arial" w:cs="Arial"/>
-          <w:sz w:val="24"/>
-          <w:szCs w:val="24"/>
-        </w:rPr>
-        <w:t>15</w:t>
-      </w:r>
-      <w:r>
-        <w:rPr>
-          <w:rFonts w:ascii="Arial" w:hAnsi="Arial" w:cs="Arial"/>
-          <w:sz w:val="24"/>
-          <w:szCs w:val="24"/>
-        </w:rPr>
-        <w:t>/05/2025</w:t>
-      </w:r>
-      <w:r>
-        <w:rPr>
-          <w:rFonts w:ascii="Arial" w:hAnsi="Arial" w:cs="Arial"/>
-          <w:sz w:val="24"/>
-          <w:szCs w:val="24"/>
-        </w:rPr>
-        <w:br/>
-        <w:t>The Consular General of Germany,</w:t>
-      </w:r>
-      <w:r>
-        <w:rPr>
-          <w:rFonts w:ascii="Arial" w:hAnsi="Arial" w:cs="Arial"/>
+          <w:rFonts w:ascii="Times New Roman" w:hAnsi="Times New Roman" w:cs="Times New Roman"/>
           <w:sz w:val="24"/>
           <w:szCs w:val="24"/>
         </w:rPr>
@@ -144,7 +257,7 @@
       </w:r>
       <w:r>
         <w:rPr>
-          <w:rFonts w:ascii="Arial" w:hAnsi="Arial" w:cs="Arial"/>
+          <w:rFonts w:ascii="Times New Roman" w:hAnsi="Times New Roman" w:cs="Times New Roman"/>
           <w:sz w:val="24"/>
           <w:szCs w:val="24"/>
         </w:rPr>
@@ -152,7 +265,7 @@
       </w:r>
       <w:r>
         <w:rPr>
-          <w:rFonts w:ascii="Arial" w:hAnsi="Arial" w:cs="Arial"/>
+          <w:rFonts w:ascii="Times New Roman" w:hAnsi="Times New Roman" w:cs="Times New Roman"/>
           <w:sz w:val="24"/>
           <w:szCs w:val="24"/>
         </w:rPr>
@@ -160,7 +273,7 @@
       </w:r>
       <w:r>
         <w:rPr>
-          <w:rFonts w:ascii="Arial" w:hAnsi="Arial" w:cs="Arial"/>
+          <w:rFonts w:ascii="Times New Roman" w:hAnsi="Times New Roman" w:cs="Times New Roman"/>
           <w:sz w:val="24"/>
           <w:szCs w:val="24"/>
         </w:rPr>
@@ -168,7 +281,7 @@
       </w:r>
       <w:r>
         <w:rPr>
-          <w:rFonts w:ascii="Arial" w:hAnsi="Arial" w:cs="Arial"/>
+          <w:rFonts w:ascii="Times New Roman" w:hAnsi="Times New Roman" w:cs="Times New Roman"/>
           <w:sz w:val="24"/>
           <w:szCs w:val="24"/>
         </w:rPr>
@@ -176,31 +289,7 @@
       </w:r>
       <w:r>
         <w:rPr>
-          <w:rFonts w:ascii="Arial" w:hAnsi="Arial" w:cs="Arial"/>
-          <w:sz w:val="24"/>
-          <w:szCs w:val="24"/>
-        </w:rPr>
-        <w:tab/>
-      </w:r>
-      <w:r>
-        <w:rPr>
-          <w:rFonts w:ascii="Arial" w:hAnsi="Arial" w:cs="Arial"/>
-          <w:sz w:val="24"/>
-          <w:szCs w:val="24"/>
-        </w:rPr>
-        <w:tab/>
-      </w:r>
-      <w:r>
-        <w:rPr>
-          <w:rFonts w:ascii="Arial" w:hAnsi="Arial" w:cs="Arial"/>
-          <w:sz w:val="24"/>
-          <w:szCs w:val="24"/>
-        </w:rPr>
-        <w:br/>
-      </w:r>
-      <w:r>
-        <w:rPr>
-          <w:rFonts w:ascii="Arial" w:hAnsi="Arial" w:cs="Arial"/>
+          <w:rFonts w:ascii="Times New Roman" w:hAnsi="Times New Roman" w:cs="Times New Roman"/>
           <w:sz w:val="24"/>
           <w:szCs w:val="24"/>
         </w:rPr>
@@ -209,17 +298,83 @@
       </w:r>
       <w:r>
         <w:rPr>
-          <w:rFonts w:ascii="Arial" w:hAnsi="Arial" w:cs="Arial"/>
-          <w:b/>
-          <w:sz w:val="24"/>
-          <w:szCs w:val="24"/>
-          <w:lang w:val="en-GB"/>
-        </w:rPr>
-        <w:t xml:space="preserve">Request letter for granting of Germany Business Visa. </w:t>
-      </w:r>
-      <w:r>
-        <w:rPr>
-          <w:rFonts w:ascii="Arial" w:hAnsi="Arial" w:cs="Arial"/>
+          <w:rFonts w:ascii="Times New Roman" w:hAnsi="Times New Roman" w:cs="Times New Roman"/>
+          <w:b/>
+          <w:sz w:val="24"/>
+          <w:szCs w:val="24"/>
+          <w:lang w:val="en-GB"/>
+        </w:rPr>
+        <w:t xml:space="preserve">Request letter for granting of </w:t>
+      </w:r>
+      <w:r>
+        <w:rPr>
+          <w:rFonts w:ascii="Times New Roman" w:hAnsi="Times New Roman" w:cs="Times New Roman"/>
+          <w:b/>
+          <w:sz w:val="24"/>
+          <w:szCs w:val="24"/>
+        </w:rPr>
+        <w:t>{{</w:t>
+      </w:r>
+      <w:proofErr w:type="spellStart"/>
+      <w:r>
+        <w:rPr>
+          <w:rFonts w:ascii="Times New Roman" w:hAnsi="Times New Roman" w:cs="Times New Roman"/>
+          <w:b/>
+          <w:sz w:val="24"/>
+          <w:szCs w:val="24"/>
+        </w:rPr>
+        <w:t>field_</w:t>
+      </w:r>
+      <w:r>
+        <w:rPr>
+          <w:rFonts w:ascii="Times New Roman" w:hAnsi="Times New Roman" w:cs="Times New Roman"/>
+          <w:b/>
+          <w:sz w:val="24"/>
+          <w:szCs w:val="24"/>
+        </w:rPr>
+        <w:t>Destination_</w:t>
+      </w:r>
+      <w:r>
+        <w:rPr>
+          <w:rFonts w:ascii="Times New Roman" w:hAnsi="Times New Roman" w:cs="Times New Roman"/>
+          <w:b/>
+          <w:sz w:val="24"/>
+          <w:szCs w:val="24"/>
+        </w:rPr>
+        <w:t>Country_</w:t>
+      </w:r>
+      <w:r>
+        <w:rPr>
+          <w:rFonts w:ascii="Times New Roman" w:hAnsi="Times New Roman" w:cs="Times New Roman"/>
+          <w:b/>
+          <w:sz w:val="24"/>
+          <w:szCs w:val="24"/>
+        </w:rPr>
+        <w:t>name</w:t>
+      </w:r>
+      <w:proofErr w:type="spellEnd"/>
+      <w:r>
+        <w:rPr>
+          <w:rFonts w:ascii="Times New Roman" w:hAnsi="Times New Roman" w:cs="Times New Roman"/>
+          <w:b/>
+          <w:sz w:val="24"/>
+          <w:szCs w:val="24"/>
+        </w:rPr>
+        <w:t>}}</w:t>
+      </w:r>
+      <w:r>
+        <w:rPr>
+          <w:rFonts w:ascii="Times New Roman" w:hAnsi="Times New Roman" w:cs="Times New Roman"/>
+          <w:b/>
+          <w:sz w:val="24"/>
+          <w:szCs w:val="24"/>
+          <w:lang w:val="en-GB"/>
+        </w:rPr>
+        <w:t xml:space="preserve"> Business Visa. </w:t>
+      </w:r>
+      <w:r>
+        <w:rPr>
+          <w:rFonts w:ascii="Times New Roman" w:hAnsi="Times New Roman" w:cs="Times New Roman"/>
           <w:b/>
           <w:sz w:val="24"/>
           <w:szCs w:val="24"/>
@@ -229,7 +384,7 @@
       </w:r>
       <w:r>
         <w:rPr>
-          <w:rFonts w:ascii="Arial" w:hAnsi="Arial" w:cs="Arial"/>
+          <w:rFonts w:ascii="Times New Roman" w:hAnsi="Times New Roman" w:cs="Times New Roman"/>
           <w:b/>
           <w:sz w:val="24"/>
           <w:szCs w:val="24"/>
@@ -239,7 +394,7 @@
       </w:r>
       <w:r>
         <w:rPr>
-          <w:rFonts w:ascii="Arial" w:hAnsi="Arial" w:cs="Arial"/>
+          <w:rFonts w:ascii="Times New Roman" w:hAnsi="Times New Roman" w:cs="Times New Roman"/>
           <w:bCs/>
           <w:sz w:val="24"/>
           <w:szCs w:val="24"/>
@@ -257,7 +412,7 @@
         <w:ind w:left="-284" w:right="-850"/>
         <w:jc w:val="both"/>
         <w:rPr>
-          <w:rFonts w:ascii="Arial" w:hAnsi="Arial" w:cs="Arial"/>
+          <w:rFonts w:ascii="Times New Roman" w:hAnsi="Times New Roman" w:cs="Times New Roman"/>
           <w:sz w:val="24"/>
           <w:szCs w:val="24"/>
           <w:lang w:val="en-GB"/>
@@ -265,7 +420,7 @@
       </w:pPr>
       <w:r>
         <w:rPr>
-          <w:rFonts w:ascii="Arial" w:hAnsi="Arial" w:cs="Arial"/>
+          <w:rFonts w:ascii="Times New Roman" w:hAnsi="Times New Roman" w:cs="Times New Roman"/>
           <w:b/>
           <w:bCs/>
           <w:sz w:val="24"/>
@@ -277,7 +432,7 @@
       <w:bookmarkStart w:id="0" w:name="_Hlk192080088"/>
       <w:r>
         <w:rPr>
-          <w:rFonts w:ascii="Arial" w:hAnsi="Arial" w:cs="Arial"/>
+          <w:rFonts w:ascii="Times New Roman" w:hAnsi="Times New Roman" w:cs="Times New Roman"/>
           <w:b/>
           <w:bCs/>
           <w:sz w:val="24"/>
@@ -288,7 +443,7 @@
       </w:r>
       <w:r>
         <w:rPr>
-          <w:rFonts w:ascii="Arial" w:hAnsi="Arial" w:cs="Arial"/>
+          <w:rFonts w:ascii="Times New Roman" w:hAnsi="Times New Roman" w:cs="Times New Roman"/>
           <w:sz w:val="24"/>
           <w:szCs w:val="24"/>
           <w:lang w:val="en-GB"/>
@@ -298,16 +453,16 @@
       <w:bookmarkEnd w:id="0"/>
       <w:r>
         <w:rPr>
-          <w:rFonts w:ascii="Arial" w:hAnsi="Arial" w:cs="Arial"/>
-          <w:sz w:val="24"/>
-          <w:szCs w:val="24"/>
-          <w:lang w:val="en-GB"/>
-        </w:rPr>
-        <w:t xml:space="preserve"> Having registered address at Plot No. 4/8, First Floor, Sector-10, PCNTDA, Near Times of India, Bhosari, Pune- 411026 Maharashtra, India, provides manufacturing automation and system integration services for industry. PCS Controls automation engineers program automation controllers including PLCs (Programmable Logic Controllers), PACs (Programmable Automation Controllers)</w:t>
-      </w:r>
-      <w:r>
-        <w:rPr>
-          <w:rFonts w:ascii="Arial" w:hAnsi="Arial" w:cs="Arial"/>
+          <w:rFonts w:ascii="Times New Roman" w:hAnsi="Times New Roman" w:cs="Times New Roman"/>
+          <w:sz w:val="24"/>
+          <w:szCs w:val="24"/>
+          <w:lang w:val="en-GB"/>
+        </w:rPr>
+        <w:t xml:space="preserve"> Having registered address at Plot No. 4/8, First Floor, Sector-10, PCNTDA, Near Times of India, Bhosari, Pune- 411026 Maharashtra, India, provides manufacturing automation and system integration services for industry. PCS Controls automation engineers program automation controllers</w:t>
+      </w:r>
+      <w:r>
+        <w:rPr>
+          <w:rFonts w:ascii="Times New Roman" w:hAnsi="Times New Roman" w:cs="Times New Roman"/>
           <w:sz w:val="24"/>
           <w:szCs w:val="24"/>
           <w:lang w:val="en-GB"/>
@@ -316,12 +471,30 @@
       </w:r>
       <w:r>
         <w:rPr>
-          <w:rFonts w:ascii="Arial" w:hAnsi="Arial" w:cs="Arial"/>
-          <w:sz w:val="24"/>
-          <w:szCs w:val="24"/>
-          <w:lang w:val="en-GB"/>
-        </w:rPr>
-        <w:t xml:space="preserve"> and their corresponding interfaces (HMIs). They program and configure automation equipment including motion controllers (motors, servos), robots, machine vision cameras, and other measurement equipment.</w:t>
+          <w:rFonts w:ascii="Times New Roman" w:hAnsi="Times New Roman" w:cs="Times New Roman"/>
+          <w:sz w:val="24"/>
+          <w:szCs w:val="24"/>
+          <w:lang w:val="en-GB"/>
+        </w:rPr>
+        <w:t xml:space="preserve"> including PLCs (Programmable Logic Controllers), PACs (Programmable Automation Controllers), and their corresponding interfaces (HMIs). They program and configure automation equipment</w:t>
+      </w:r>
+      <w:r>
+        <w:rPr>
+          <w:rFonts w:ascii="Times New Roman" w:hAnsi="Times New Roman" w:cs="Times New Roman"/>
+          <w:sz w:val="24"/>
+          <w:szCs w:val="24"/>
+          <w:lang w:val="en-GB"/>
+        </w:rPr>
+        <w:t>,</w:t>
+      </w:r>
+      <w:r>
+        <w:rPr>
+          <w:rFonts w:ascii="Times New Roman" w:hAnsi="Times New Roman" w:cs="Times New Roman"/>
+          <w:sz w:val="24"/>
+          <w:szCs w:val="24"/>
+          <w:lang w:val="en-GB"/>
+        </w:rPr>
+        <w:t xml:space="preserve"> including motion controllers (motors, servos), robots, machine vision cameras, and other measurement equipment.</w:t>
       </w:r>
     </w:p>
     <w:p>
@@ -329,14 +502,14 @@
         <w:pStyle w:val="Default"/>
         <w:ind w:left="-284" w:right="-850"/>
         <w:rPr>
-          <w:rFonts w:ascii="Arial" w:hAnsi="Arial" w:cs="Arial"/>
+          <w:rFonts w:ascii="Times New Roman" w:hAnsi="Times New Roman" w:cs="Times New Roman"/>
           <w:color w:val="auto"/>
           <w:lang w:val="en-GB"/>
         </w:rPr>
       </w:pPr>
       <w:r>
         <w:rPr>
-          <w:rFonts w:ascii="Arial" w:hAnsi="Arial" w:cs="Arial"/>
+          <w:rFonts w:ascii="Times New Roman" w:hAnsi="Times New Roman" w:cs="Times New Roman"/>
           <w:b/>
           <w:color w:val="auto"/>
           <w:lang w:val="en-GB"/>
@@ -346,51 +519,74 @@
       </w:r>
       <w:r>
         <w:rPr>
-          <w:rFonts w:ascii="Arial" w:hAnsi="Arial" w:cs="Arial"/>
+          <w:rFonts w:ascii="Times New Roman" w:hAnsi="Times New Roman" w:cs="Times New Roman"/>
           <w:b/>
           <w:color w:val="auto"/>
           <w:lang w:val="en-GB"/>
         </w:rPr>
         <w:br/>
       </w:r>
-      <w:r>
-        <w:rPr>
-          <w:rFonts w:ascii="Arial" w:hAnsi="Arial" w:cs="Arial"/>
-          <w:b/>
-          <w:bCs/>
-          <w:color w:val="auto"/>
-          <w:lang w:val="en-GB"/>
-        </w:rPr>
-        <w:t xml:space="preserve">Mr. </w:t>
-      </w:r>
-      <w:r>
-        <w:rPr>
-          <w:rFonts w:ascii="Arial" w:hAnsi="Arial" w:cs="Arial"/>
-          <w:b/>
-          <w:bCs/>
-          <w:color w:val="auto"/>
-        </w:rPr>
-        <w:t>Vikash</w:t>
-      </w:r>
-      <w:r>
-        <w:rPr>
-          <w:rFonts w:ascii="Arial" w:hAnsi="Arial" w:cs="Arial"/>
-          <w:b/>
-          <w:bCs/>
-          <w:color w:val="auto"/>
-        </w:rPr>
-        <w:t xml:space="preserve"> Uttur</w:t>
-      </w:r>
-      <w:r>
-        <w:rPr>
-          <w:rFonts w:ascii="Arial" w:hAnsi="Arial" w:cs="Arial"/>
+      <w:bookmarkStart w:id="1" w:name="_Hlk197679048"/>
+      <w:r>
+        <w:rPr>
+          <w:rFonts w:ascii="Times New Roman" w:hAnsi="Times New Roman" w:cs="Times New Roman"/>
+          <w:b/>
+          <w:bCs/>
+          <w:color w:val="auto"/>
+        </w:rPr>
+        <w:t>{{</w:t>
+      </w:r>
+      <w:proofErr w:type="spellStart"/>
+      <w:r>
+        <w:rPr>
+          <w:rFonts w:ascii="Times New Roman" w:hAnsi="Times New Roman" w:cs="Times New Roman"/>
+          <w:b/>
+          <w:bCs/>
+          <w:color w:val="auto"/>
+        </w:rPr>
+        <w:t>field_</w:t>
+      </w:r>
+      <w:r>
+        <w:rPr>
+          <w:rFonts w:ascii="Times New Roman" w:hAnsi="Times New Roman" w:cs="Times New Roman"/>
+          <w:b/>
+          <w:bCs/>
+          <w:color w:val="auto"/>
+        </w:rPr>
+        <w:t>Emp_</w:t>
+      </w:r>
+      <w:r>
+        <w:rPr>
+          <w:rFonts w:ascii="Times New Roman" w:hAnsi="Times New Roman" w:cs="Times New Roman"/>
+          <w:b/>
+          <w:bCs/>
+          <w:color w:val="auto"/>
+        </w:rPr>
+        <w:t>name</w:t>
+      </w:r>
+      <w:proofErr w:type="spellEnd"/>
+      <w:r>
+        <w:rPr>
+          <w:rFonts w:ascii="Times New Roman" w:hAnsi="Times New Roman" w:cs="Times New Roman"/>
+          <w:b/>
+          <w:bCs/>
+          <w:color w:val="auto"/>
+        </w:rPr>
+        <w:t>}}</w:t>
+      </w:r>
+      <w:r>
+        <w:rPr>
+          <w:rFonts w:ascii="Times New Roman" w:hAnsi="Times New Roman" w:cs="Times New Roman"/>
+          <w:b/>
+          <w:bCs/>
           <w:color w:val="auto"/>
         </w:rPr>
         <w:t xml:space="preserve"> </w:t>
       </w:r>
-      <w:r>
-        <w:rPr>
-          <w:rFonts w:ascii="Arial" w:hAnsi="Arial" w:cs="Arial"/>
+      <w:bookmarkEnd w:id="1"/>
+      <w:r>
+        <w:rPr>
+          <w:rFonts w:ascii="Times New Roman" w:hAnsi="Times New Roman" w:cs="Times New Roman"/>
           <w:color w:val="auto"/>
           <w:lang w:val="en-GB"/>
         </w:rPr>
@@ -398,7 +594,7 @@
       </w:r>
       <w:r>
         <w:rPr>
-          <w:rFonts w:ascii="Arial" w:hAnsi="Arial" w:cs="Arial"/>
+          <w:rFonts w:ascii="Times New Roman" w:hAnsi="Times New Roman" w:cs="Times New Roman"/>
           <w:b/>
           <w:bCs/>
           <w:color w:val="auto"/>
@@ -408,7 +604,7 @@
       </w:r>
       <w:r>
         <w:rPr>
-          <w:rFonts w:ascii="Arial" w:hAnsi="Arial" w:cs="Arial"/>
+          <w:rFonts w:ascii="Times New Roman" w:hAnsi="Times New Roman" w:cs="Times New Roman"/>
           <w:color w:val="auto"/>
           <w:lang w:val="en-GB"/>
         </w:rPr>
@@ -416,7 +612,7 @@
       </w:r>
       <w:r>
         <w:rPr>
-          <w:rFonts w:ascii="Arial" w:hAnsi="Arial" w:cs="Arial"/>
+          <w:rFonts w:ascii="Times New Roman" w:hAnsi="Times New Roman" w:cs="Times New Roman"/>
           <w:b/>
           <w:bCs/>
           <w:color w:val="auto"/>
@@ -426,7 +622,7 @@
       </w:r>
       <w:r>
         <w:rPr>
-          <w:rFonts w:ascii="Arial" w:hAnsi="Arial" w:cs="Arial"/>
+          <w:rFonts w:ascii="Times New Roman" w:hAnsi="Times New Roman" w:cs="Times New Roman"/>
           <w:color w:val="auto"/>
           <w:lang w:val="en-GB"/>
         </w:rPr>
@@ -434,22 +630,54 @@
       </w:r>
       <w:r>
         <w:rPr>
-          <w:rFonts w:ascii="Arial" w:hAnsi="Arial" w:cs="Arial"/>
+          <w:rFonts w:ascii="Times New Roman" w:hAnsi="Times New Roman" w:cs="Times New Roman"/>
           <w:color w:val="auto"/>
         </w:rPr>
         <w:t>since November 05, 2025. His</w:t>
       </w:r>
       <w:r>
         <w:rPr>
-          <w:rFonts w:ascii="Arial" w:hAnsi="Arial" w:cs="Arial"/>
-          <w:color w:val="auto"/>
-          <w:lang w:val="en-GB"/>
-        </w:rPr>
-        <w:t xml:space="preserve"> details as below:</w:t>
-      </w:r>
-      <w:r>
-        <w:rPr>
-          <w:rFonts w:ascii="Arial" w:hAnsi="Arial" w:cs="Arial"/>
+          <w:rFonts w:ascii="Times New Roman" w:hAnsi="Times New Roman" w:cs="Times New Roman"/>
+          <w:color w:val="auto"/>
+          <w:lang w:val="en-GB"/>
+        </w:rPr>
+        <w:t xml:space="preserve"> details </w:t>
+      </w:r>
+      <w:r>
+        <w:rPr>
+          <w:rFonts w:ascii="Times New Roman" w:hAnsi="Times New Roman" w:cs="Times New Roman"/>
+          <w:color w:val="auto"/>
+          <w:lang w:val="en-GB"/>
+        </w:rPr>
+        <w:t xml:space="preserve">are </w:t>
+      </w:r>
+      <w:r>
+        <w:rPr>
+          <w:rFonts w:ascii="Times New Roman" w:hAnsi="Times New Roman" w:cs="Times New Roman"/>
+          <w:color w:val="auto"/>
+          <w:lang w:val="en-GB"/>
+        </w:rPr>
+        <w:t xml:space="preserve">as </w:t>
+      </w:r>
+      <w:r>
+        <w:rPr>
+          <w:rFonts w:ascii="Times New Roman" w:hAnsi="Times New Roman" w:cs="Times New Roman"/>
+          <w:color w:val="auto"/>
+          <w:lang w:val="en-GB"/>
+        </w:rPr>
+        <w:t>follows</w:t>
+      </w:r>
+      <w:r>
+        <w:rPr>
+          <w:rFonts w:ascii="Times New Roman" w:hAnsi="Times New Roman" w:cs="Times New Roman"/>
+          <w:color w:val="auto"/>
+          <w:lang w:val="en-GB"/>
+        </w:rPr>
+        <w:t>:</w:t>
+      </w:r>
+      <w:r>
+        <w:rPr>
+          <w:rFonts w:ascii="Times New Roman" w:hAnsi="Times New Roman" w:cs="Times New Roman"/>
           <w:color w:val="auto"/>
           <w:lang w:val="en-GB"/>
         </w:rPr>
@@ -460,19 +688,20 @@
       <w:tblPr>
         <w:tblStyle w:val="TableGrid"/>
         <w:tblW w:w="0" w:type="auto"/>
+        <w:tblLayout w:type="fixed"/>
         <w:tblLook w:val="04A0" w:firstRow="1" w:lastRow="0" w:firstColumn="1" w:lastColumn="0" w:noHBand="0" w:noVBand="1"/>
       </w:tblPr>
       <w:tblGrid>
-        <w:gridCol w:w="2542"/>
-        <w:gridCol w:w="1792"/>
-        <w:gridCol w:w="1518"/>
-        <w:gridCol w:w="1520"/>
-        <w:gridCol w:w="1644"/>
+        <w:gridCol w:w="1846"/>
+        <w:gridCol w:w="2500"/>
+        <w:gridCol w:w="1745"/>
+        <w:gridCol w:w="1842"/>
+        <w:gridCol w:w="1083"/>
       </w:tblGrid>
       <w:tr>
         <w:tc>
           <w:tcPr>
-            <w:tcW w:w="2689" w:type="dxa"/>
+            <w:tcW w:w="1846" w:type="dxa"/>
             <w:tcBorders>
               <w:top w:val="single" w:sz="4" w:space="0" w:color="auto"/>
               <w:left w:val="single" w:sz="4" w:space="0" w:color="auto"/>
@@ -485,7 +714,7 @@
             <w:pPr>
               <w:ind w:left="-108" w:right="-850"/>
               <w:rPr>
-                <w:rFonts w:ascii="Arial" w:hAnsi="Arial" w:cs="Arial"/>
+                <w:rFonts w:ascii="Times New Roman" w:hAnsi="Times New Roman" w:cs="Times New Roman"/>
                 <w:b/>
                 <w:bCs/>
                 <w:sz w:val="24"/>
@@ -494,13 +723,81 @@
             </w:pPr>
             <w:r>
               <w:rPr>
-                <w:rFonts w:ascii="Arial" w:hAnsi="Arial" w:cs="Arial"/>
+                <w:rFonts w:ascii="Times New Roman" w:hAnsi="Times New Roman" w:cs="Times New Roman"/>
                 <w:b/>
                 <w:bCs/>
                 <w:sz w:val="24"/>
                 <w:szCs w:val="24"/>
               </w:rPr>
               <w:t>Name as per the Passport</w:t>
+            </w:r>
+          </w:p>
+        </w:tc>
+        <w:tc>
+          <w:tcPr>
+            <w:tcW w:w="2500" w:type="dxa"/>
+            <w:tcBorders>
+              <w:top w:val="single" w:sz="4" w:space="0" w:color="auto"/>
+              <w:left w:val="single" w:sz="4" w:space="0" w:color="auto"/>
+              <w:bottom w:val="single" w:sz="4" w:space="0" w:color="auto"/>
+              <w:right w:val="single" w:sz="4" w:space="0" w:color="auto"/>
+            </w:tcBorders>
+            <w:hideMark/>
+          </w:tcPr>
+          <w:p>
+            <w:pPr>
+              <w:ind w:left="-18" w:right="-850"/>
+              <w:rPr>
+                <w:rFonts w:ascii="Times New Roman" w:hAnsi="Times New Roman" w:cs="Times New Roman"/>
+                <w:b/>
+                <w:bCs/>
+                <w:sz w:val="24"/>
+                <w:szCs w:val="24"/>
+              </w:rPr>
+            </w:pPr>
+            <w:r>
+              <w:rPr>
+                <w:rFonts w:ascii="Times New Roman" w:hAnsi="Times New Roman" w:cs="Times New Roman"/>
+                <w:b/>
+                <w:bCs/>
+                <w:sz w:val="24"/>
+                <w:szCs w:val="24"/>
+              </w:rPr>
+              <w:t>Passport Number</w:t>
+            </w:r>
+          </w:p>
+        </w:tc>
+        <w:tc>
+          <w:tcPr>
+            <w:tcW w:w="1745" w:type="dxa"/>
+            <w:tcBorders>
+              <w:top w:val="single" w:sz="4" w:space="0" w:color="auto"/>
+              <w:left w:val="single" w:sz="4" w:space="0" w:color="auto"/>
+              <w:bottom w:val="single" w:sz="4" w:space="0" w:color="auto"/>
+              <w:right w:val="single" w:sz="4" w:space="0" w:color="auto"/>
+            </w:tcBorders>
+            <w:hideMark/>
+          </w:tcPr>
+          <w:p>
+            <w:pPr>
+              <w:ind w:left="-36" w:right="-850"/>
+              <w:rPr>
+                <w:rFonts w:ascii="Times New Roman" w:hAnsi="Times New Roman" w:cs="Times New Roman"/>
+                <w:b/>
+                <w:bCs/>
+                <w:sz w:val="24"/>
+                <w:szCs w:val="24"/>
+              </w:rPr>
+            </w:pPr>
+            <w:r>
+              <w:rPr>
+                <w:rFonts w:ascii="Times New Roman" w:hAnsi="Times New Roman" w:cs="Times New Roman"/>
+                <w:b/>
+                <w:bCs/>
+                <w:sz w:val="24"/>
+                <w:szCs w:val="24"/>
+              </w:rPr>
+              <w:t>Date of Birth</w:t>
             </w:r>
           </w:p>
         </w:tc>
@@ -517,9 +814,9 @@
           </w:tcPr>
           <w:p>
             <w:pPr>
-              <w:ind w:left="-18" w:right="-850"/>
-              <w:rPr>
-                <w:rFonts w:ascii="Arial" w:hAnsi="Arial" w:cs="Arial"/>
+              <w:ind w:left="-82" w:right="-850"/>
+              <w:rPr>
+                <w:rFonts w:ascii="Times New Roman" w:hAnsi="Times New Roman" w:cs="Times New Roman"/>
                 <w:b/>
                 <w:bCs/>
                 <w:sz w:val="24"/>
@@ -528,87 +825,19 @@
             </w:pPr>
             <w:r>
               <w:rPr>
-                <w:rFonts w:ascii="Arial" w:hAnsi="Arial" w:cs="Arial"/>
+                <w:rFonts w:ascii="Times New Roman" w:hAnsi="Times New Roman" w:cs="Times New Roman"/>
                 <w:b/>
                 <w:bCs/>
                 <w:sz w:val="24"/>
                 <w:szCs w:val="24"/>
               </w:rPr>
-              <w:t>Passport Number</w:t>
+              <w:t>Date of Issue</w:t>
             </w:r>
           </w:p>
         </w:tc>
         <w:tc>
           <w:tcPr>
-            <w:tcW w:w="1560" w:type="dxa"/>
-            <w:tcBorders>
-              <w:top w:val="single" w:sz="4" w:space="0" w:color="auto"/>
-              <w:left w:val="single" w:sz="4" w:space="0" w:color="auto"/>
-              <w:bottom w:val="single" w:sz="4" w:space="0" w:color="auto"/>
-              <w:right w:val="single" w:sz="4" w:space="0" w:color="auto"/>
-            </w:tcBorders>
-            <w:hideMark/>
-          </w:tcPr>
-          <w:p>
-            <w:pPr>
-              <w:ind w:left="-36" w:right="-850"/>
-              <w:rPr>
-                <w:rFonts w:ascii="Arial" w:hAnsi="Arial" w:cs="Arial"/>
-                <w:b/>
-                <w:bCs/>
-                <w:sz w:val="24"/>
-                <w:szCs w:val="24"/>
-              </w:rPr>
-            </w:pPr>
-            <w:r>
-              <w:rPr>
-                <w:rFonts w:ascii="Arial" w:hAnsi="Arial" w:cs="Arial"/>
-                <w:b/>
-                <w:bCs/>
-                <w:sz w:val="24"/>
-                <w:szCs w:val="24"/>
-              </w:rPr>
-              <w:t>Date of Birth</w:t>
-            </w:r>
-          </w:p>
-        </w:tc>
-        <w:tc>
-          <w:tcPr>
-            <w:tcW w:w="1559" w:type="dxa"/>
-            <w:tcBorders>
-              <w:top w:val="single" w:sz="4" w:space="0" w:color="auto"/>
-              <w:left w:val="single" w:sz="4" w:space="0" w:color="auto"/>
-              <w:bottom w:val="single" w:sz="4" w:space="0" w:color="auto"/>
-              <w:right w:val="single" w:sz="4" w:space="0" w:color="auto"/>
-            </w:tcBorders>
-            <w:hideMark/>
-          </w:tcPr>
-          <w:p>
-            <w:pPr>
-              <w:ind w:left="-82" w:right="-850"/>
-              <w:rPr>
-                <w:rFonts w:ascii="Arial" w:hAnsi="Arial" w:cs="Arial"/>
-                <w:b/>
-                <w:bCs/>
-                <w:sz w:val="24"/>
-                <w:szCs w:val="24"/>
-              </w:rPr>
-            </w:pPr>
-            <w:r>
-              <w:rPr>
-                <w:rFonts w:ascii="Arial" w:hAnsi="Arial" w:cs="Arial"/>
-                <w:b/>
-                <w:bCs/>
-                <w:sz w:val="24"/>
-                <w:szCs w:val="24"/>
-              </w:rPr>
-              <w:t>Date of Issue</w:t>
-            </w:r>
-          </w:p>
-        </w:tc>
-        <w:tc>
-          <w:tcPr>
-            <w:tcW w:w="1696" w:type="dxa"/>
+            <w:tcW w:w="1083" w:type="dxa"/>
             <w:tcBorders>
               <w:top w:val="single" w:sz="4" w:space="0" w:color="auto"/>
               <w:left w:val="single" w:sz="4" w:space="0" w:color="auto"/>
@@ -621,7 +850,7 @@
             <w:pPr>
               <w:ind w:left="-107" w:right="-850"/>
               <w:rPr>
-                <w:rFonts w:ascii="Arial" w:hAnsi="Arial" w:cs="Arial"/>
+                <w:rFonts w:ascii="Times New Roman" w:hAnsi="Times New Roman" w:cs="Times New Roman"/>
                 <w:b/>
                 <w:bCs/>
                 <w:sz w:val="24"/>
@@ -630,7 +859,7 @@
             </w:pPr>
             <w:r>
               <w:rPr>
-                <w:rFonts w:ascii="Arial" w:hAnsi="Arial" w:cs="Arial"/>
+                <w:rFonts w:ascii="Times New Roman" w:hAnsi="Times New Roman" w:cs="Times New Roman"/>
                 <w:b/>
                 <w:bCs/>
                 <w:sz w:val="24"/>
@@ -644,7 +873,7 @@
       <w:tr>
         <w:tc>
           <w:tcPr>
-            <w:tcW w:w="2689" w:type="dxa"/>
+            <w:tcW w:w="1846" w:type="dxa"/>
             <w:tcBorders>
               <w:top w:val="single" w:sz="4" w:space="0" w:color="auto"/>
               <w:left w:val="single" w:sz="4" w:space="0" w:color="auto"/>
@@ -656,7 +885,7 @@
             <w:pPr>
               <w:ind w:left="-108" w:right="-850"/>
               <w:rPr>
-                <w:rFonts w:ascii="Arial" w:hAnsi="Arial" w:cs="Arial"/>
+                <w:rFonts w:ascii="Times New Roman" w:hAnsi="Times New Roman" w:cs="Times New Roman"/>
                 <w:bCs/>
                 <w:sz w:val="24"/>
                 <w:szCs w:val="24"/>
@@ -664,21 +893,217 @@
             </w:pPr>
             <w:r>
               <w:rPr>
-                <w:rFonts w:ascii="Arial" w:hAnsi="Arial" w:cs="Arial"/>
-                <w:bCs/>
-                <w:sz w:val="24"/>
-                <w:szCs w:val="24"/>
-              </w:rPr>
-              <w:t>Vikash</w:t>
-            </w:r>
-            <w:r>
-              <w:rPr>
-                <w:rFonts w:ascii="Arial" w:hAnsi="Arial" w:cs="Arial"/>
-                <w:bCs/>
-                <w:sz w:val="24"/>
-                <w:szCs w:val="24"/>
-              </w:rPr>
-              <w:t xml:space="preserve"> Uttur</w:t>
+                <w:rFonts w:ascii="Times New Roman" w:hAnsi="Times New Roman" w:cs="Times New Roman"/>
+                <w:bCs/>
+                <w:sz w:val="24"/>
+                <w:szCs w:val="24"/>
+              </w:rPr>
+              <w:t>{{</w:t>
+            </w:r>
+            <w:proofErr w:type="spellStart"/>
+            <w:r>
+              <w:rPr>
+                <w:rFonts w:ascii="Times New Roman" w:hAnsi="Times New Roman" w:cs="Times New Roman"/>
+                <w:bCs/>
+                <w:sz w:val="24"/>
+                <w:szCs w:val="24"/>
+              </w:rPr>
+              <w:t>field_</w:t>
+            </w:r>
+            <w:r>
+              <w:rPr>
+                <w:rFonts w:ascii="Times New Roman" w:hAnsi="Times New Roman" w:cs="Times New Roman"/>
+                <w:bCs/>
+                <w:sz w:val="24"/>
+                <w:szCs w:val="24"/>
+              </w:rPr>
+              <w:t>Emp_</w:t>
+            </w:r>
+            <w:r>
+              <w:rPr>
+                <w:rFonts w:ascii="Times New Roman" w:hAnsi="Times New Roman" w:cs="Times New Roman"/>
+                <w:bCs/>
+                <w:sz w:val="24"/>
+                <w:szCs w:val="24"/>
+              </w:rPr>
+              <w:t>name</w:t>
+            </w:r>
+            <w:proofErr w:type="spellEnd"/>
+            <w:r>
+              <w:rPr>
+                <w:rFonts w:ascii="Times New Roman" w:hAnsi="Times New Roman" w:cs="Times New Roman"/>
+                <w:bCs/>
+                <w:sz w:val="24"/>
+                <w:szCs w:val="24"/>
+              </w:rPr>
+              <w:t>}}</w:t>
+            </w:r>
+          </w:p>
+        </w:tc>
+        <w:tc>
+          <w:tcPr>
+            <w:tcW w:w="2500" w:type="dxa"/>
+            <w:tcBorders>
+              <w:top w:val="single" w:sz="4" w:space="0" w:color="auto"/>
+              <w:left w:val="single" w:sz="4" w:space="0" w:color="auto"/>
+              <w:bottom w:val="single" w:sz="4" w:space="0" w:color="auto"/>
+              <w:right w:val="single" w:sz="4" w:space="0" w:color="auto"/>
+            </w:tcBorders>
+          </w:tcPr>
+          <w:p>
+            <w:pPr>
+              <w:ind w:left="-6" w:right="-850"/>
+              <w:rPr>
+                <w:rFonts w:ascii="Times New Roman" w:hAnsi="Times New Roman" w:cs="Times New Roman"/>
+                <w:bCs/>
+                <w:sz w:val="24"/>
+                <w:szCs w:val="24"/>
+              </w:rPr>
+            </w:pPr>
+            <w:bookmarkStart w:id="2" w:name="_Hlk197679089"/>
+            <w:r>
+              <w:rPr>
+                <w:rFonts w:ascii="Times New Roman" w:hAnsi="Times New Roman" w:cs="Times New Roman"/>
+                <w:bCs/>
+                <w:sz w:val="24"/>
+                <w:szCs w:val="24"/>
+              </w:rPr>
+              <w:t>{{</w:t>
+            </w:r>
+            <w:proofErr w:type="spellStart"/>
+            <w:r>
+              <w:rPr>
+                <w:rFonts w:ascii="Times New Roman" w:hAnsi="Times New Roman" w:cs="Times New Roman"/>
+                <w:bCs/>
+                <w:sz w:val="24"/>
+                <w:szCs w:val="24"/>
+              </w:rPr>
+              <w:t>field_</w:t>
+            </w:r>
+            <w:r>
+              <w:rPr>
+                <w:rFonts w:ascii="Times New Roman" w:hAnsi="Times New Roman" w:cs="Times New Roman"/>
+                <w:bCs/>
+                <w:sz w:val="24"/>
+                <w:szCs w:val="24"/>
+              </w:rPr>
+              <w:t>Passport_</w:t>
+            </w:r>
+            <w:r>
+              <w:rPr>
+                <w:rFonts w:ascii="Times New Roman" w:hAnsi="Times New Roman" w:cs="Times New Roman"/>
+                <w:bCs/>
+                <w:sz w:val="24"/>
+                <w:szCs w:val="24"/>
+              </w:rPr>
+              <w:t>Number</w:t>
+            </w:r>
+            <w:proofErr w:type="spellEnd"/>
+            <w:r>
+              <w:rPr>
+                <w:rFonts w:ascii="Times New Roman" w:hAnsi="Times New Roman" w:cs="Times New Roman"/>
+                <w:bCs/>
+                <w:sz w:val="24"/>
+                <w:szCs w:val="24"/>
+              </w:rPr>
+              <w:t>}}</w:t>
+            </w:r>
+            <w:bookmarkEnd w:id="2"/>
+          </w:p>
+        </w:tc>
+        <w:tc>
+          <w:tcPr>
+            <w:tcW w:w="1745" w:type="dxa"/>
+            <w:tcBorders>
+              <w:top w:val="single" w:sz="4" w:space="0" w:color="auto"/>
+              <w:left w:val="single" w:sz="4" w:space="0" w:color="auto"/>
+              <w:bottom w:val="single" w:sz="4" w:space="0" w:color="auto"/>
+              <w:right w:val="single" w:sz="4" w:space="0" w:color="auto"/>
+            </w:tcBorders>
+          </w:tcPr>
+          <w:p>
+            <w:pPr>
+              <w:ind w:left="-36" w:right="-850"/>
+              <w:rPr>
+                <w:rFonts w:ascii="Times New Roman" w:hAnsi="Times New Roman" w:cs="Times New Roman"/>
+                <w:bCs/>
+                <w:sz w:val="24"/>
+                <w:szCs w:val="24"/>
+              </w:rPr>
+            </w:pPr>
+            <w:r>
+              <w:rPr>
+                <w:rFonts w:ascii="Times New Roman" w:hAnsi="Times New Roman" w:cs="Times New Roman"/>
+                <w:bCs/>
+                <w:sz w:val="24"/>
+                <w:szCs w:val="24"/>
+              </w:rPr>
+              <w:t>{{</w:t>
+            </w:r>
+            <w:proofErr w:type="spellStart"/>
+            <w:r>
+              <w:rPr>
+                <w:rFonts w:ascii="Times New Roman" w:hAnsi="Times New Roman" w:cs="Times New Roman"/>
+                <w:bCs/>
+                <w:sz w:val="24"/>
+                <w:szCs w:val="24"/>
+              </w:rPr>
+              <w:t>field_</w:t>
+            </w:r>
+            <w:r>
+              <w:rPr>
+                <w:rFonts w:ascii="Times New Roman" w:hAnsi="Times New Roman" w:cs="Times New Roman"/>
+                <w:bCs/>
+                <w:sz w:val="24"/>
+                <w:szCs w:val="24"/>
+              </w:rPr>
+              <w:t>Date</w:t>
+            </w:r>
+            <w:r>
+              <w:rPr>
+                <w:rFonts w:ascii="Times New Roman" w:hAnsi="Times New Roman" w:cs="Times New Roman"/>
+                <w:bCs/>
+                <w:sz w:val="24"/>
+                <w:szCs w:val="24"/>
+              </w:rPr>
+              <w:t>_</w:t>
+            </w:r>
+            <w:r>
+              <w:rPr>
+                <w:rFonts w:ascii="Times New Roman" w:hAnsi="Times New Roman" w:cs="Times New Roman"/>
+                <w:bCs/>
+                <w:sz w:val="24"/>
+                <w:szCs w:val="24"/>
+              </w:rPr>
+              <w:t>Of</w:t>
+            </w:r>
+            <w:r>
+              <w:rPr>
+                <w:rFonts w:ascii="Times New Roman" w:hAnsi="Times New Roman" w:cs="Times New Roman"/>
+                <w:bCs/>
+                <w:sz w:val="24"/>
+                <w:szCs w:val="24"/>
+              </w:rPr>
+              <w:t>_</w:t>
+            </w:r>
+            <w:r>
+              <w:rPr>
+                <w:rFonts w:ascii="Times New Roman" w:hAnsi="Times New Roman" w:cs="Times New Roman"/>
+                <w:bCs/>
+                <w:sz w:val="24"/>
+                <w:szCs w:val="24"/>
+              </w:rPr>
+              <w:t>Birth</w:t>
+            </w:r>
+            <w:proofErr w:type="spellEnd"/>
+            <w:r>
+              <w:rPr>
+                <w:rFonts w:ascii="Times New Roman" w:hAnsi="Times New Roman" w:cs="Times New Roman"/>
+                <w:bCs/>
+                <w:sz w:val="24"/>
+                <w:szCs w:val="24"/>
+              </w:rPr>
+              <w:t>}}</w:t>
             </w:r>
           </w:p>
         </w:tc>
@@ -694,9 +1119,9 @@
           </w:tcPr>
           <w:p>
             <w:pPr>
-              <w:ind w:left="-6" w:right="-850"/>
-              <w:rPr>
-                <w:rFonts w:ascii="Arial" w:hAnsi="Arial" w:cs="Arial"/>
+              <w:ind w:right="-850"/>
+              <w:rPr>
+                <w:rFonts w:ascii="Times New Roman" w:hAnsi="Times New Roman" w:cs="Times New Roman"/>
                 <w:bCs/>
                 <w:sz w:val="24"/>
                 <w:szCs w:val="24"/>
@@ -704,49 +1129,92 @@
             </w:pPr>
             <w:r>
               <w:rPr>
-                <w:rFonts w:ascii="Arial" w:hAnsi="Arial" w:cs="Arial"/>
-                <w:bCs/>
-                <w:sz w:val="24"/>
-                <w:szCs w:val="24"/>
-              </w:rPr>
-              <w:t>R6974858</w:t>
+                <w:rFonts w:ascii="Times New Roman" w:hAnsi="Times New Roman" w:cs="Times New Roman"/>
+                <w:bCs/>
+                <w:sz w:val="24"/>
+                <w:szCs w:val="24"/>
+              </w:rPr>
+              <w:t>{{</w:t>
+            </w:r>
+            <w:proofErr w:type="spellStart"/>
+            <w:r>
+              <w:rPr>
+                <w:rFonts w:ascii="Times New Roman" w:hAnsi="Times New Roman" w:cs="Times New Roman"/>
+                <w:bCs/>
+                <w:sz w:val="24"/>
+                <w:szCs w:val="24"/>
+              </w:rPr>
+              <w:t>field_</w:t>
+            </w:r>
+            <w:r>
+              <w:rPr>
+                <w:rFonts w:ascii="Times New Roman" w:hAnsi="Times New Roman" w:cs="Times New Roman"/>
+                <w:bCs/>
+                <w:sz w:val="24"/>
+                <w:szCs w:val="24"/>
+              </w:rPr>
+              <w:t>D</w:t>
+            </w:r>
+            <w:r>
+              <w:rPr>
+                <w:rFonts w:ascii="Times New Roman" w:hAnsi="Times New Roman" w:cs="Times New Roman"/>
+                <w:bCs/>
+                <w:sz w:val="24"/>
+                <w:szCs w:val="24"/>
+              </w:rPr>
+              <w:t>ate</w:t>
+            </w:r>
+            <w:r>
+              <w:rPr>
+                <w:rFonts w:ascii="Times New Roman" w:hAnsi="Times New Roman" w:cs="Times New Roman"/>
+                <w:bCs/>
+                <w:sz w:val="24"/>
+                <w:szCs w:val="24"/>
+              </w:rPr>
+              <w:t>_</w:t>
+            </w:r>
+            <w:r>
+              <w:rPr>
+                <w:rFonts w:ascii="Times New Roman" w:hAnsi="Times New Roman" w:cs="Times New Roman"/>
+                <w:bCs/>
+                <w:sz w:val="24"/>
+                <w:szCs w:val="24"/>
+              </w:rPr>
+              <w:t>Of</w:t>
+            </w:r>
+            <w:r>
+              <w:rPr>
+                <w:rFonts w:ascii="Times New Roman" w:hAnsi="Times New Roman" w:cs="Times New Roman"/>
+                <w:bCs/>
+                <w:sz w:val="24"/>
+                <w:szCs w:val="24"/>
+              </w:rPr>
+              <w:t>_</w:t>
+            </w:r>
+            <w:r>
+              <w:rPr>
+                <w:rFonts w:ascii="Times New Roman" w:hAnsi="Times New Roman" w:cs="Times New Roman"/>
+                <w:bCs/>
+                <w:sz w:val="24"/>
+                <w:szCs w:val="24"/>
+              </w:rPr>
+              <w:t>Issue</w:t>
+            </w:r>
+            <w:proofErr w:type="spellEnd"/>
+            <w:r>
+              <w:rPr>
+                <w:rFonts w:ascii="Times New Roman" w:hAnsi="Times New Roman" w:cs="Times New Roman"/>
+                <w:bCs/>
+                <w:sz w:val="24"/>
+                <w:szCs w:val="24"/>
+              </w:rPr>
+              <w:t>}}</w:t>
             </w:r>
           </w:p>
         </w:tc>
         <w:tc>
           <w:tcPr>
-            <w:tcW w:w="1560" w:type="dxa"/>
-            <w:tcBorders>
-              <w:top w:val="single" w:sz="4" w:space="0" w:color="auto"/>
-              <w:left w:val="single" w:sz="4" w:space="0" w:color="auto"/>
-              <w:bottom w:val="single" w:sz="4" w:space="0" w:color="auto"/>
-              <w:right w:val="single" w:sz="4" w:space="0" w:color="auto"/>
-            </w:tcBorders>
-          </w:tcPr>
-          <w:p>
-            <w:pPr>
-              <w:ind w:left="-36" w:right="-850"/>
-              <w:rPr>
-                <w:rFonts w:ascii="Arial" w:hAnsi="Arial" w:cs="Arial"/>
-                <w:bCs/>
-                <w:sz w:val="24"/>
-                <w:szCs w:val="24"/>
-              </w:rPr>
-            </w:pPr>
-            <w:r>
-              <w:rPr>
-                <w:rFonts w:ascii="Arial" w:hAnsi="Arial" w:cs="Arial"/>
-                <w:bCs/>
-                <w:sz w:val="24"/>
-                <w:szCs w:val="24"/>
-              </w:rPr>
-              <w:t>07/22/98</w:t>
-            </w:r>
-          </w:p>
-        </w:tc>
-        <w:tc>
-          <w:tcPr>
-            <w:tcW w:w="1559" w:type="dxa"/>
+            <w:tcW w:w="1083" w:type="dxa"/>
             <w:tcBorders>
               <w:top w:val="single" w:sz="4" w:space="0" w:color="auto"/>
               <w:left w:val="single" w:sz="4" w:space="0" w:color="auto"/>
@@ -758,7 +1226,7 @@
             <w:pPr>
               <w:ind w:right="-850"/>
               <w:rPr>
-                <w:rFonts w:ascii="Arial" w:hAnsi="Arial" w:cs="Arial"/>
+                <w:rFonts w:ascii="Times New Roman" w:hAnsi="Times New Roman" w:cs="Times New Roman"/>
                 <w:bCs/>
                 <w:sz w:val="24"/>
                 <w:szCs w:val="24"/>
@@ -766,43 +1234,68 @@
             </w:pPr>
             <w:r>
               <w:rPr>
-                <w:rFonts w:ascii="Arial" w:hAnsi="Arial" w:cs="Arial"/>
-                <w:bCs/>
-                <w:sz w:val="24"/>
-                <w:szCs w:val="24"/>
-              </w:rPr>
-              <w:t>11/23/17</w:t>
-            </w:r>
-          </w:p>
-        </w:tc>
-        <w:tc>
-          <w:tcPr>
-            <w:tcW w:w="1696" w:type="dxa"/>
-            <w:tcBorders>
-              <w:top w:val="single" w:sz="4" w:space="0" w:color="auto"/>
-              <w:left w:val="single" w:sz="4" w:space="0" w:color="auto"/>
-              <w:bottom w:val="single" w:sz="4" w:space="0" w:color="auto"/>
-              <w:right w:val="single" w:sz="4" w:space="0" w:color="auto"/>
-            </w:tcBorders>
-          </w:tcPr>
-          <w:p>
-            <w:pPr>
-              <w:ind w:right="-850"/>
-              <w:rPr>
-                <w:rFonts w:ascii="Arial" w:hAnsi="Arial" w:cs="Arial"/>
-                <w:bCs/>
-                <w:sz w:val="24"/>
-                <w:szCs w:val="24"/>
-              </w:rPr>
-            </w:pPr>
-            <w:r>
-              <w:rPr>
-                <w:rFonts w:ascii="Arial" w:hAnsi="Arial" w:cs="Arial"/>
-                <w:bCs/>
-                <w:sz w:val="24"/>
-                <w:szCs w:val="24"/>
-              </w:rPr>
-              <w:t>11/22/27</w:t>
+                <w:rFonts w:ascii="Times New Roman" w:hAnsi="Times New Roman" w:cs="Times New Roman"/>
+                <w:bCs/>
+                <w:sz w:val="24"/>
+                <w:szCs w:val="24"/>
+              </w:rPr>
+              <w:t>{{</w:t>
+            </w:r>
+            <w:proofErr w:type="spellStart"/>
+            <w:r>
+              <w:rPr>
+                <w:rFonts w:ascii="Times New Roman" w:hAnsi="Times New Roman" w:cs="Times New Roman"/>
+                <w:bCs/>
+                <w:sz w:val="24"/>
+                <w:szCs w:val="24"/>
+              </w:rPr>
+              <w:t>field_</w:t>
+            </w:r>
+            <w:r>
+              <w:rPr>
+                <w:rFonts w:ascii="Times New Roman" w:hAnsi="Times New Roman" w:cs="Times New Roman"/>
+                <w:bCs/>
+                <w:sz w:val="24"/>
+                <w:szCs w:val="24"/>
+              </w:rPr>
+              <w:t>Date_</w:t>
+            </w:r>
+            <w:r>
+              <w:rPr>
+                <w:rFonts w:ascii="Times New Roman" w:hAnsi="Times New Roman" w:cs="Times New Roman"/>
+                <w:bCs/>
+                <w:sz w:val="24"/>
+                <w:szCs w:val="24"/>
+              </w:rPr>
+              <w:t>Of</w:t>
+            </w:r>
+            <w:r>
+              <w:rPr>
+                <w:rFonts w:ascii="Times New Roman" w:hAnsi="Times New Roman" w:cs="Times New Roman"/>
+                <w:bCs/>
+                <w:sz w:val="24"/>
+                <w:szCs w:val="24"/>
+              </w:rPr>
+              <w:t>_</w:t>
+            </w:r>
+            <w:r>
+              <w:rPr>
+                <w:rFonts w:ascii="Times New Roman" w:hAnsi="Times New Roman" w:cs="Times New Roman"/>
+                <w:bCs/>
+                <w:sz w:val="24"/>
+                <w:szCs w:val="24"/>
+              </w:rPr>
+              <w:t>Expiry</w:t>
+            </w:r>
+            <w:proofErr w:type="spellEnd"/>
+            <w:r>
+              <w:rPr>
+                <w:rFonts w:ascii="Times New Roman" w:hAnsi="Times New Roman" w:cs="Times New Roman"/>
+                <w:bCs/>
+                <w:sz w:val="24"/>
+                <w:szCs w:val="24"/>
+              </w:rPr>
+              <w:t>}}</w:t>
             </w:r>
           </w:p>
         </w:tc>
@@ -813,7 +1306,7 @@
         <w:pStyle w:val="Default"/>
         <w:ind w:left="-284" w:right="-850"/>
         <w:rPr>
-          <w:rFonts w:ascii="Arial" w:hAnsi="Arial" w:cs="Arial"/>
+          <w:rFonts w:ascii="Times New Roman" w:hAnsi="Times New Roman" w:cs="Times New Roman"/>
           <w:b/>
           <w:bCs/>
           <w:color w:val="auto"/>
@@ -826,13 +1319,13 @@
         <w:pStyle w:val="Default"/>
         <w:ind w:left="-284" w:right="-850"/>
         <w:rPr>
-          <w:rFonts w:ascii="Arial" w:hAnsi="Arial" w:cs="Arial"/>
+          <w:rFonts w:ascii="Times New Roman" w:hAnsi="Times New Roman" w:cs="Times New Roman"/>
           <w:color w:val="auto"/>
         </w:rPr>
       </w:pPr>
       <w:r>
         <w:rPr>
-          <w:rFonts w:ascii="Arial" w:hAnsi="Arial" w:cs="Arial"/>
+          <w:rFonts w:ascii="Times New Roman" w:hAnsi="Times New Roman" w:cs="Times New Roman"/>
           <w:b/>
           <w:bCs/>
           <w:color w:val="auto"/>
@@ -842,7 +1335,7 @@
       </w:r>
       <w:r>
         <w:rPr>
-          <w:rFonts w:ascii="Arial" w:hAnsi="Arial" w:cs="Arial"/>
+          <w:rFonts w:ascii="Times New Roman" w:hAnsi="Times New Roman" w:cs="Times New Roman"/>
           <w:color w:val="auto"/>
           <w:lang w:val="en-GB"/>
         </w:rPr>
@@ -850,7 +1343,7 @@
       </w:r>
       <w:r>
         <w:rPr>
-          <w:rFonts w:ascii="Arial" w:hAnsi="Arial" w:cs="Arial"/>
+          <w:rFonts w:ascii="Times New Roman" w:hAnsi="Times New Roman" w:cs="Times New Roman"/>
           <w:b/>
           <w:bCs/>
           <w:color w:val="auto"/>
@@ -860,7 +1353,7 @@
       </w:r>
       <w:r>
         <w:rPr>
-          <w:rFonts w:ascii="Arial" w:hAnsi="Arial" w:cs="Arial"/>
+          <w:rFonts w:ascii="Times New Roman" w:hAnsi="Times New Roman" w:cs="Times New Roman"/>
           <w:b/>
           <w:bCs/>
           <w:color w:val="auto"/>
@@ -871,17 +1364,63 @@
       </w:r>
       <w:r>
         <w:rPr>
-          <w:rFonts w:ascii="Arial" w:hAnsi="Arial" w:cs="Arial"/>
-          <w:b/>
-          <w:bCs/>
-          <w:color w:val="auto"/>
-          <w:lang w:val="en-GB"/>
-        </w:rPr>
-        <w:t>2 weeks</w:t>
-      </w:r>
-      <w:r>
-        <w:rPr>
-          <w:rFonts w:ascii="Arial" w:hAnsi="Arial" w:cs="Arial"/>
+          <w:rFonts w:ascii="Times New Roman" w:hAnsi="Times New Roman" w:cs="Times New Roman"/>
+          <w:b/>
+          <w:bCs/>
+          <w:color w:val="auto"/>
+        </w:rPr>
+        <w:t>{{</w:t>
+      </w:r>
+      <w:proofErr w:type="spellStart"/>
+      <w:r>
+        <w:rPr>
+          <w:rFonts w:ascii="Times New Roman" w:hAnsi="Times New Roman" w:cs="Times New Roman"/>
+          <w:b/>
+          <w:bCs/>
+          <w:color w:val="auto"/>
+        </w:rPr>
+        <w:t>field_</w:t>
+      </w:r>
+      <w:r>
+        <w:rPr>
+          <w:rFonts w:ascii="Times New Roman" w:hAnsi="Times New Roman" w:cs="Times New Roman"/>
+          <w:b/>
+          <w:bCs/>
+          <w:color w:val="auto"/>
+        </w:rPr>
+        <w:t>Travel_</w:t>
+      </w:r>
+      <w:r>
+        <w:rPr>
+          <w:rFonts w:ascii="Times New Roman" w:hAnsi="Times New Roman" w:cs="Times New Roman"/>
+          <w:b/>
+          <w:bCs/>
+          <w:color w:val="auto"/>
+        </w:rPr>
+        <w:t>D</w:t>
+      </w:r>
+      <w:r>
+        <w:rPr>
+          <w:rFonts w:ascii="Times New Roman" w:hAnsi="Times New Roman" w:cs="Times New Roman"/>
+          <w:b/>
+          <w:bCs/>
+          <w:color w:val="auto"/>
+        </w:rPr>
+        <w:t>uration</w:t>
+      </w:r>
+      <w:proofErr w:type="spellEnd"/>
+      <w:r>
+        <w:rPr>
+          <w:rFonts w:ascii="Times New Roman" w:hAnsi="Times New Roman" w:cs="Times New Roman"/>
+          <w:b/>
+          <w:bCs/>
+          <w:color w:val="auto"/>
+        </w:rPr>
+        <w:t>}}</w:t>
+      </w:r>
+      <w:r>
+        <w:rPr>
+          <w:rFonts w:ascii="Times New Roman" w:hAnsi="Times New Roman" w:cs="Times New Roman"/>
           <w:b/>
           <w:bCs/>
           <w:color w:val="auto"/>
@@ -891,7 +1430,7 @@
       </w:r>
       <w:r>
         <w:rPr>
-          <w:rFonts w:ascii="Arial" w:hAnsi="Arial" w:cs="Arial"/>
+          <w:rFonts w:ascii="Times New Roman" w:hAnsi="Times New Roman" w:cs="Times New Roman"/>
           <w:b/>
           <w:bCs/>
           <w:color w:val="auto"/>
@@ -902,14 +1441,58 @@
       </w:r>
       <w:r>
         <w:rPr>
-          <w:rFonts w:ascii="Arial" w:hAnsi="Arial" w:cs="Arial"/>
-          <w:color w:val="auto"/>
-        </w:rPr>
-        <w:t>Wipro PARI Robotics GmbH Stuttgart, Stuttgart, Baden-Württemberg</w:t>
-      </w:r>
-      <w:r>
-        <w:rPr>
-          <w:rFonts w:ascii="Arial" w:hAnsi="Arial" w:cs="Arial"/>
+          <w:rFonts w:ascii="Times New Roman" w:hAnsi="Times New Roman" w:cs="Times New Roman"/>
+          <w:color w:val="auto"/>
+        </w:rPr>
+        <w:t>{{</w:t>
+      </w:r>
+      <w:proofErr w:type="spellStart"/>
+      <w:r>
+        <w:rPr>
+          <w:rFonts w:ascii="Times New Roman" w:hAnsi="Times New Roman" w:cs="Times New Roman"/>
+          <w:color w:val="auto"/>
+        </w:rPr>
+        <w:t>field_</w:t>
+      </w:r>
+      <w:r>
+        <w:rPr>
+          <w:rFonts w:ascii="Times New Roman" w:hAnsi="Times New Roman" w:cs="Times New Roman"/>
+          <w:color w:val="auto"/>
+        </w:rPr>
+        <w:t>Travel_</w:t>
+      </w:r>
+      <w:r>
+        <w:rPr>
+          <w:rFonts w:ascii="Times New Roman" w:hAnsi="Times New Roman" w:cs="Times New Roman"/>
+          <w:color w:val="auto"/>
+        </w:rPr>
+        <w:t>Location_</w:t>
+      </w:r>
+      <w:r>
+        <w:rPr>
+          <w:rFonts w:ascii="Times New Roman" w:hAnsi="Times New Roman" w:cs="Times New Roman"/>
+          <w:color w:val="auto"/>
+        </w:rPr>
+        <w:t>A</w:t>
+      </w:r>
+      <w:r>
+        <w:rPr>
+          <w:rFonts w:ascii="Times New Roman" w:hAnsi="Times New Roman" w:cs="Times New Roman"/>
+          <w:color w:val="auto"/>
+        </w:rPr>
+        <w:t>ddress</w:t>
+      </w:r>
+      <w:proofErr w:type="spellEnd"/>
+      <w:r>
+        <w:rPr>
+          <w:rFonts w:ascii="Times New Roman" w:hAnsi="Times New Roman" w:cs="Times New Roman"/>
+          <w:color w:val="auto"/>
+        </w:rPr>
+        <w:t>}}</w:t>
+      </w:r>
+      <w:r>
+        <w:rPr>
+          <w:rFonts w:ascii="Times New Roman" w:hAnsi="Times New Roman" w:cs="Times New Roman"/>
           <w:b/>
           <w:bCs/>
           <w:color w:val="auto"/>
@@ -922,16 +1505,17 @@
         <w:pStyle w:val="Default"/>
         <w:ind w:left="-284" w:right="-850"/>
         <w:rPr>
-          <w:rFonts w:ascii="Arial" w:hAnsi="Arial" w:cs="Arial"/>
+          <w:rFonts w:ascii="Times New Roman" w:hAnsi="Times New Roman" w:cs="Times New Roman"/>
           <w:color w:val="auto"/>
         </w:rPr>
       </w:pPr>
     </w:p>
     <w:p>
       <w:pPr>
+        <w:spacing w:line="240" w:lineRule="auto"/>
         <w:ind w:left="-284" w:right="-850"/>
         <w:rPr>
-          <w:rFonts w:ascii="Arial" w:hAnsi="Arial" w:cs="Arial"/>
+          <w:rFonts w:ascii="Times New Roman" w:hAnsi="Times New Roman" w:cs="Times New Roman"/>
           <w:sz w:val="24"/>
           <w:szCs w:val="24"/>
           <w:lang w:val="en-GB"/>
@@ -939,7 +1523,7 @@
       </w:pPr>
       <w:r>
         <w:rPr>
-          <w:rFonts w:ascii="Arial" w:hAnsi="Arial" w:cs="Arial"/>
+          <w:rFonts w:ascii="Times New Roman" w:hAnsi="Times New Roman" w:cs="Times New Roman"/>
           <w:b/>
           <w:sz w:val="24"/>
           <w:szCs w:val="24"/>
@@ -949,7 +1533,7 @@
       </w:r>
       <w:r>
         <w:rPr>
-          <w:rFonts w:ascii="Arial" w:hAnsi="Arial" w:cs="Arial"/>
+          <w:rFonts w:ascii="Times New Roman" w:hAnsi="Times New Roman" w:cs="Times New Roman"/>
           <w:bCs/>
           <w:sz w:val="24"/>
           <w:szCs w:val="24"/>
@@ -958,108 +1542,106 @@
       </w:r>
       <w:r>
         <w:rPr>
-          <w:rFonts w:ascii="Arial" w:hAnsi="Arial" w:cs="Arial"/>
-          <w:sz w:val="24"/>
-          <w:szCs w:val="24"/>
-          <w:lang w:val="en-GB"/>
-        </w:rPr>
-        <w:t xml:space="preserve">All expenses related to his travel will be </w:t>
-      </w:r>
-      <w:r>
-        <w:rPr>
-          <w:rFonts w:ascii="Arial" w:hAnsi="Arial" w:cs="Arial"/>
-          <w:sz w:val="24"/>
-          <w:szCs w:val="24"/>
-          <w:lang w:val="en-GB"/>
-        </w:rPr>
-        <w:t>taken</w:t>
-      </w:r>
-      <w:r>
-        <w:rPr>
-          <w:rFonts w:ascii="Arial" w:hAnsi="Arial" w:cs="Arial"/>
-          <w:sz w:val="24"/>
-          <w:szCs w:val="24"/>
-          <w:lang w:val="en-GB"/>
-        </w:rPr>
-        <w:t xml:space="preserve"> care </w:t>
-      </w:r>
-      <w:r>
-        <w:rPr>
-          <w:rFonts w:ascii="Arial" w:hAnsi="Arial" w:cs="Arial"/>
-          <w:sz w:val="24"/>
-          <w:szCs w:val="24"/>
-          <w:lang w:val="en-GB"/>
-        </w:rPr>
-        <w:t xml:space="preserve">of </w:t>
-      </w:r>
-      <w:r>
-        <w:rPr>
-          <w:rFonts w:ascii="Arial" w:hAnsi="Arial" w:cs="Arial"/>
-          <w:sz w:val="24"/>
-          <w:szCs w:val="24"/>
-          <w:lang w:val="en-GB"/>
-        </w:rPr>
-        <w:t xml:space="preserve">by Probotix Control System India Pvt. Ltd, India. The expenses will not be limited to Air tickets, stay, etc., but the entire travel will be sponsored. </w:t>
+          <w:rFonts w:ascii="Times New Roman" w:hAnsi="Times New Roman" w:cs="Times New Roman"/>
+          <w:sz w:val="24"/>
+          <w:szCs w:val="24"/>
+          <w:lang w:val="en-GB"/>
+        </w:rPr>
+        <w:t>Probotix Control System India Pvt. Ltd, India, will sponsor all expenses related to his travel. These expenses will not be limited to Air tickets, stays, etc., but the entire trip</w:t>
+      </w:r>
+      <w:r>
+        <w:rPr>
+          <w:rFonts w:ascii="Times New Roman" w:hAnsi="Times New Roman" w:cs="Times New Roman"/>
+          <w:sz w:val="24"/>
+          <w:szCs w:val="24"/>
+          <w:lang w:val="en-GB"/>
+        </w:rPr>
+        <w:t xml:space="preserve"> will be sponsored. </w:t>
       </w:r>
     </w:p>
     <w:p>
       <w:pPr>
+        <w:spacing w:line="240" w:lineRule="auto"/>
         <w:ind w:left="-284" w:right="-850"/>
         <w:rPr>
-          <w:rFonts w:ascii="Arial" w:hAnsi="Arial" w:cs="Arial"/>
-          <w:sz w:val="24"/>
-          <w:szCs w:val="24"/>
-          <w:lang w:val="en-GB"/>
+          <w:rFonts w:ascii="Times New Roman" w:hAnsi="Times New Roman" w:cs="Times New Roman"/>
+          <w:bCs/>
+          <w:sz w:val="24"/>
+          <w:szCs w:val="24"/>
         </w:rPr>
       </w:pPr>
       <w:r>
         <w:rPr>
-          <w:rFonts w:ascii="Arial" w:hAnsi="Arial" w:cs="Arial"/>
-          <w:sz w:val="24"/>
-          <w:szCs w:val="24"/>
-          <w:lang w:val="en-GB"/>
-        </w:rPr>
-        <w:t xml:space="preserve">Mr. </w:t>
-      </w:r>
-      <w:r>
-        <w:rPr>
-          <w:rFonts w:ascii="Arial" w:hAnsi="Arial" w:cs="Arial"/>
-          <w:sz w:val="24"/>
-          <w:szCs w:val="24"/>
-          <w:lang w:val="en-GB"/>
-        </w:rPr>
-        <w:t>Vikash</w:t>
-      </w:r>
-      <w:r>
-        <w:rPr>
-          <w:rFonts w:ascii="Arial" w:hAnsi="Arial" w:cs="Arial"/>
-          <w:sz w:val="24"/>
-          <w:szCs w:val="24"/>
-          <w:lang w:val="en-GB"/>
-        </w:rPr>
-        <w:t xml:space="preserve"> Uttur will be staying </w:t>
-      </w:r>
-      <w:r>
-        <w:rPr>
-          <w:rFonts w:ascii="Arial" w:hAnsi="Arial" w:cs="Arial"/>
-          <w:sz w:val="24"/>
-          <w:szCs w:val="24"/>
-          <w:lang w:val="en-GB"/>
-        </w:rPr>
-        <w:t>at</w:t>
-      </w:r>
-      <w:r>
-        <w:rPr>
-          <w:rFonts w:ascii="Arial" w:hAnsi="Arial" w:cs="Arial"/>
-          <w:sz w:val="24"/>
-          <w:szCs w:val="24"/>
-          <w:lang w:val="en-GB"/>
-        </w:rPr>
-        <w:t xml:space="preserve"> the below address during his visit to Germany.</w:t>
-      </w:r>
-      <w:r>
-        <w:rPr>
-          <w:rFonts w:ascii="Arial" w:hAnsi="Arial" w:cs="Arial"/>
+          <w:rFonts w:ascii="Times New Roman" w:hAnsi="Times New Roman" w:cs="Times New Roman"/>
+          <w:b/>
+          <w:bCs/>
+        </w:rPr>
+        <w:t>{{</w:t>
+      </w:r>
+      <w:proofErr w:type="spellStart"/>
+      <w:r>
+        <w:rPr>
+          <w:rFonts w:ascii="Times New Roman" w:hAnsi="Times New Roman" w:cs="Times New Roman"/>
+          <w:b/>
+          <w:bCs/>
+        </w:rPr>
+        <w:t>field_Emp_</w:t>
+      </w:r>
+      <w:r>
+        <w:rPr>
+          <w:rFonts w:ascii="Times New Roman" w:hAnsi="Times New Roman" w:cs="Times New Roman"/>
+          <w:b/>
+          <w:bCs/>
+        </w:rPr>
+        <w:t>N</w:t>
+      </w:r>
+      <w:r>
+        <w:rPr>
+          <w:rFonts w:ascii="Times New Roman" w:hAnsi="Times New Roman" w:cs="Times New Roman"/>
+          <w:b/>
+          <w:bCs/>
+        </w:rPr>
+        <w:t>ame</w:t>
+      </w:r>
+      <w:proofErr w:type="spellEnd"/>
+      <w:r>
+        <w:rPr>
+          <w:rFonts w:ascii="Times New Roman" w:hAnsi="Times New Roman" w:cs="Times New Roman"/>
+          <w:b/>
+          <w:bCs/>
+        </w:rPr>
+        <w:t xml:space="preserve">}} </w:t>
+      </w:r>
+      <w:r>
+        <w:rPr>
+          <w:rFonts w:ascii="Times New Roman" w:hAnsi="Times New Roman" w:cs="Times New Roman"/>
+          <w:sz w:val="24"/>
+          <w:szCs w:val="24"/>
+          <w:lang w:val="en-GB"/>
+        </w:rPr>
+        <w:t xml:space="preserve">will be staying at the </w:t>
+      </w:r>
+      <w:r>
+        <w:rPr>
+          <w:rFonts w:ascii="Times New Roman" w:hAnsi="Times New Roman" w:cs="Times New Roman"/>
+          <w:sz w:val="24"/>
+          <w:szCs w:val="24"/>
+          <w:lang w:val="en-GB"/>
+        </w:rPr>
+        <w:t>address below</w:t>
+      </w:r>
+      <w:r>
+        <w:rPr>
+          <w:rFonts w:ascii="Times New Roman" w:hAnsi="Times New Roman" w:cs="Times New Roman"/>
+          <w:sz w:val="24"/>
+          <w:szCs w:val="24"/>
+          <w:lang w:val="en-GB"/>
+        </w:rPr>
+        <w:t xml:space="preserve"> during his visit to Germany.</w:t>
+      </w:r>
+      <w:r>
+        <w:rPr>
+          <w:rFonts w:ascii="Times New Roman" w:hAnsi="Times New Roman" w:cs="Times New Roman"/>
           <w:sz w:val="24"/>
           <w:szCs w:val="24"/>
           <w:lang w:val="en-GB"/>
@@ -1068,7 +1650,7 @@
       </w:r>
       <w:r>
         <w:rPr>
-          <w:rFonts w:ascii="Arial" w:hAnsi="Arial" w:cs="Arial"/>
+          <w:rFonts w:ascii="Times New Roman" w:hAnsi="Times New Roman" w:cs="Times New Roman"/>
           <w:bCs/>
           <w:sz w:val="24"/>
           <w:szCs w:val="24"/>
@@ -1077,145 +1659,307 @@
       </w:r>
       <w:r>
         <w:rPr>
-          <w:rFonts w:ascii="Arial" w:hAnsi="Arial" w:cs="Arial"/>
+          <w:rFonts w:ascii="Times New Roman" w:hAnsi="Times New Roman" w:cs="Times New Roman"/>
           <w:b/>
           <w:sz w:val="24"/>
           <w:szCs w:val="24"/>
         </w:rPr>
         <w:t xml:space="preserve">Accommodation Address: </w:t>
       </w:r>
-      <w:bookmarkStart w:id="1" w:name="_Hlk193210308"/>
-      <w:r>
-        <w:rPr>
-          <w:rFonts w:ascii="Arial" w:hAnsi="Arial" w:cs="Arial"/>
-          <w:bCs/>
-          <w:sz w:val="24"/>
-          <w:szCs w:val="24"/>
-        </w:rPr>
-        <w:t>Pullman Hotel Stuttgart Fontana</w:t>
-      </w:r>
-      <w:r>
-        <w:rPr>
-          <w:rFonts w:ascii="Arial" w:hAnsi="Arial" w:cs="Arial"/>
-          <w:b/>
-          <w:sz w:val="24"/>
-          <w:szCs w:val="24"/>
-        </w:rPr>
-        <w:t xml:space="preserve">, </w:t>
-      </w:r>
-      <w:r>
-        <w:rPr>
-          <w:rFonts w:ascii="Arial" w:hAnsi="Arial" w:cs="Arial"/>
-          <w:bCs/>
-          <w:sz w:val="24"/>
-          <w:szCs w:val="24"/>
-        </w:rPr>
-        <w:t>Vollmoellerstraße 5, 70563 Stuttgart, Germany</w:t>
-      </w:r>
-      <w:r>
-        <w:rPr>
-          <w:rFonts w:ascii="Arial" w:hAnsi="Arial" w:cs="Arial"/>
-          <w:b/>
-          <w:color w:val="262626"/>
-          <w:sz w:val="24"/>
-          <w:szCs w:val="24"/>
+      <w:r>
+        <w:rPr>
+          <w:rFonts w:ascii="Times New Roman" w:hAnsi="Times New Roman" w:cs="Times New Roman"/>
+          <w:bCs/>
+          <w:sz w:val="24"/>
+          <w:szCs w:val="24"/>
+        </w:rPr>
+        <w:t>{{</w:t>
+      </w:r>
+      <w:proofErr w:type="spellStart"/>
+      <w:r>
+        <w:rPr>
+          <w:rFonts w:ascii="Times New Roman" w:hAnsi="Times New Roman" w:cs="Times New Roman"/>
+          <w:bCs/>
+          <w:sz w:val="24"/>
+          <w:szCs w:val="24"/>
+        </w:rPr>
+        <w:t>field_</w:t>
+      </w:r>
+      <w:r>
+        <w:rPr>
+          <w:rFonts w:ascii="Times New Roman" w:hAnsi="Times New Roman" w:cs="Times New Roman"/>
+          <w:bCs/>
+          <w:sz w:val="24"/>
+          <w:szCs w:val="24"/>
+        </w:rPr>
+        <w:t>Hotel</w:t>
+      </w:r>
+      <w:proofErr w:type="spellEnd"/>
+      <w:r>
+        <w:rPr>
+          <w:rFonts w:ascii="Times New Roman" w:hAnsi="Times New Roman" w:cs="Times New Roman"/>
+          <w:bCs/>
+          <w:sz w:val="24"/>
+          <w:szCs w:val="24"/>
+        </w:rPr>
+        <w:t>/</w:t>
+      </w:r>
+      <w:proofErr w:type="spellStart"/>
+      <w:r>
+        <w:rPr>
+          <w:rFonts w:ascii="Times New Roman" w:hAnsi="Times New Roman" w:cs="Times New Roman"/>
+          <w:bCs/>
+          <w:sz w:val="24"/>
+          <w:szCs w:val="24"/>
+        </w:rPr>
+        <w:t>Accomodation_</w:t>
+      </w:r>
+      <w:r>
+        <w:rPr>
+          <w:rFonts w:ascii="Times New Roman" w:hAnsi="Times New Roman" w:cs="Times New Roman"/>
+          <w:bCs/>
+          <w:sz w:val="24"/>
+          <w:szCs w:val="24"/>
+        </w:rPr>
+        <w:t>A</w:t>
+      </w:r>
+      <w:r>
+        <w:rPr>
+          <w:rFonts w:ascii="Times New Roman" w:hAnsi="Times New Roman" w:cs="Times New Roman"/>
+          <w:bCs/>
+          <w:sz w:val="24"/>
+          <w:szCs w:val="24"/>
+        </w:rPr>
+        <w:t>ddress</w:t>
+      </w:r>
+      <w:proofErr w:type="spellEnd"/>
+      <w:r>
+        <w:rPr>
+          <w:rFonts w:ascii="Times New Roman" w:hAnsi="Times New Roman" w:cs="Times New Roman"/>
+          <w:bCs/>
+          <w:sz w:val="24"/>
+          <w:szCs w:val="24"/>
+        </w:rPr>
+        <w:t>}}</w:t>
+      </w:r>
+    </w:p>
+    <w:p>
+      <w:pPr>
+        <w:spacing w:line="240" w:lineRule="auto"/>
+        <w:ind w:left="-284" w:right="-850"/>
+        <w:rPr>
+          <w:rFonts w:ascii="Times New Roman" w:hAnsi="Times New Roman" w:cs="Times New Roman"/>
+          <w:sz w:val="24"/>
+          <w:szCs w:val="24"/>
+          <w:lang w:val="en-GB"/>
+        </w:rPr>
+      </w:pPr>
+      <w:r>
+        <w:rPr>
+          <w:rFonts w:ascii="Times New Roman" w:hAnsi="Times New Roman" w:cs="Times New Roman"/>
+          <w:b/>
+          <w:caps/>
+          <w:sz w:val="24"/>
+          <w:szCs w:val="24"/>
+          <w:lang w:val="en-GB"/>
+        </w:rPr>
+        <w:t>Assurance</w:t>
+      </w:r>
+      <w:r>
+        <w:rPr>
+          <w:rFonts w:ascii="Times New Roman" w:hAnsi="Times New Roman" w:cs="Times New Roman"/>
+          <w:b/>
+          <w:sz w:val="24"/>
+          <w:szCs w:val="24"/>
+          <w:lang w:val="en-GB"/>
+        </w:rPr>
+        <w:t xml:space="preserve">: </w:t>
+      </w:r>
+      <w:r>
+        <w:rPr>
+          <w:rFonts w:ascii="Times New Roman" w:hAnsi="Times New Roman" w:cs="Times New Roman"/>
+          <w:sz w:val="24"/>
+          <w:szCs w:val="24"/>
+          <w:lang w:val="en-GB"/>
+        </w:rPr>
+        <w:t xml:space="preserve">We assure you that </w:t>
+      </w:r>
+      <w:r>
+        <w:rPr>
+          <w:rFonts w:ascii="Times New Roman" w:hAnsi="Times New Roman" w:cs="Times New Roman"/>
+          <w:b/>
+          <w:bCs/>
+        </w:rPr>
+        <w:t>{{</w:t>
+      </w:r>
+      <w:proofErr w:type="spellStart"/>
+      <w:r>
+        <w:rPr>
+          <w:rFonts w:ascii="Times New Roman" w:hAnsi="Times New Roman" w:cs="Times New Roman"/>
+          <w:b/>
+          <w:bCs/>
+        </w:rPr>
+        <w:t>field_Emp_name</w:t>
+      </w:r>
+      <w:proofErr w:type="spellEnd"/>
+      <w:r>
+        <w:rPr>
+          <w:rFonts w:ascii="Times New Roman" w:hAnsi="Times New Roman" w:cs="Times New Roman"/>
+          <w:b/>
+          <w:bCs/>
+        </w:rPr>
+        <w:t xml:space="preserve">}} </w:t>
+      </w:r>
+      <w:r>
+        <w:rPr>
+          <w:rFonts w:ascii="Times New Roman" w:hAnsi="Times New Roman" w:cs="Times New Roman"/>
+          <w:sz w:val="24"/>
+          <w:szCs w:val="24"/>
+          <w:lang w:val="en-GB"/>
+        </w:rPr>
+        <w:t xml:space="preserve">will be attending the Business Meetings and return to India. He will also follow the PANDEMIC Guidelines as defined. </w:t>
+      </w:r>
+      <w:r>
+        <w:rPr>
+          <w:rFonts w:ascii="Times New Roman" w:hAnsi="Times New Roman" w:cs="Times New Roman"/>
+          <w:sz w:val="24"/>
+          <w:szCs w:val="24"/>
+          <w:lang w:val="en-GB"/>
         </w:rPr>
         <w:br/>
       </w:r>
-      <w:bookmarkEnd w:id="1"/>
-      <w:r>
-        <w:rPr>
-          <w:rFonts w:ascii="Arial" w:hAnsi="Arial" w:cs="Arial"/>
-          <w:b/>
-          <w:caps/>
-          <w:sz w:val="24"/>
-          <w:szCs w:val="24"/>
-          <w:lang w:val="en-GB"/>
-        </w:rPr>
-        <w:t>Assurance</w:t>
-      </w:r>
-      <w:r>
-        <w:rPr>
-          <w:rFonts w:ascii="Arial" w:hAnsi="Arial" w:cs="Arial"/>
-          <w:b/>
-          <w:sz w:val="24"/>
-          <w:szCs w:val="24"/>
-          <w:lang w:val="en-GB"/>
-        </w:rPr>
-        <w:t xml:space="preserve">: </w:t>
-      </w:r>
-      <w:r>
-        <w:rPr>
-          <w:rFonts w:ascii="Arial" w:hAnsi="Arial" w:cs="Arial"/>
-          <w:sz w:val="24"/>
-          <w:szCs w:val="24"/>
-          <w:lang w:val="en-GB"/>
-        </w:rPr>
-        <w:t xml:space="preserve">We assure you that Mr. </w:t>
-      </w:r>
-      <w:r>
-        <w:rPr>
-          <w:rFonts w:ascii="Arial" w:hAnsi="Arial" w:cs="Arial"/>
-          <w:sz w:val="24"/>
-          <w:szCs w:val="24"/>
-          <w:lang w:val="en-GB"/>
-        </w:rPr>
-        <w:t>Vikash</w:t>
-      </w:r>
-      <w:r>
-        <w:rPr>
-          <w:rFonts w:ascii="Arial" w:hAnsi="Arial" w:cs="Arial"/>
-          <w:sz w:val="24"/>
-          <w:szCs w:val="24"/>
-          <w:lang w:val="en-GB"/>
-        </w:rPr>
-        <w:t xml:space="preserve"> Uttur will be attending the Business Meetings and return to India. He will also follow the PANDEMIC Guidelines as defined. </w:t>
-      </w:r>
-      <w:r>
-        <w:rPr>
-          <w:rFonts w:ascii="Arial" w:hAnsi="Arial" w:cs="Arial"/>
-          <w:sz w:val="24"/>
-          <w:szCs w:val="24"/>
-          <w:lang w:val="en-GB"/>
+      <w:r>
+        <w:rPr>
+          <w:rFonts w:ascii="Times New Roman" w:hAnsi="Times New Roman" w:cs="Times New Roman"/>
+          <w:bCs/>
+          <w:sz w:val="24"/>
+          <w:szCs w:val="24"/>
         </w:rPr>
         <w:br/>
       </w:r>
       <w:r>
         <w:rPr>
-          <w:rFonts w:ascii="Arial" w:hAnsi="Arial" w:cs="Arial"/>
-          <w:bCs/>
-          <w:sz w:val="24"/>
-          <w:szCs w:val="24"/>
-        </w:rPr>
-        <w:br/>
-      </w:r>
-      <w:r>
-        <w:rPr>
-          <w:rFonts w:ascii="Arial" w:hAnsi="Arial" w:cs="Arial"/>
-          <w:sz w:val="24"/>
-          <w:szCs w:val="24"/>
-          <w:lang w:val="en-GB"/>
-        </w:rPr>
-        <w:t xml:space="preserve">I would appreciate your consideration for the above application. Should you have any questions, please contact me at </w:t>
-      </w:r>
-      <w:r>
-        <w:rPr>
-          <w:rFonts w:ascii="Arial" w:hAnsi="Arial" w:cs="Arial"/>
-          <w:sz w:val="24"/>
-          <w:szCs w:val="24"/>
-          <w:lang w:val="en-GB"/>
-        </w:rPr>
-        <w:t>+91-8237340744 or</w:t>
-      </w:r>
-      <w:r>
-        <w:rPr>
-          <w:rFonts w:ascii="Arial" w:hAnsi="Arial" w:cs="Arial"/>
-          <w:sz w:val="24"/>
-          <w:szCs w:val="24"/>
-          <w:lang w:val="en-GB"/>
-        </w:rPr>
-        <w:t xml:space="preserve"> email me at ajaykumarj@pcscontrols.in.</w:t>
-      </w:r>
+          <w:rFonts w:ascii="Times New Roman" w:hAnsi="Times New Roman" w:cs="Times New Roman"/>
+          <w:sz w:val="24"/>
+          <w:szCs w:val="24"/>
+          <w:lang w:val="en-GB"/>
+        </w:rPr>
+        <w:t>I would appreciate your consideration for the above application. Should you have any questions, please contact me at +91-8237340744 or email me at ajaykumarj@pcscontrols.in.</w:t>
+      </w:r>
+    </w:p>
+    <w:p>
+      <w:pPr>
+        <w:autoSpaceDE w:val="0"/>
+        <w:autoSpaceDN w:val="0"/>
+        <w:adjustRightInd w:val="0"/>
+        <w:spacing w:line="240" w:lineRule="auto"/>
+        <w:ind w:left="-284" w:right="-850"/>
+        <w:jc w:val="both"/>
+        <w:rPr>
+          <w:rFonts w:ascii="Times New Roman" w:hAnsi="Times New Roman" w:cs="Times New Roman"/>
+          <w:sz w:val="24"/>
+          <w:szCs w:val="24"/>
+          <w:lang w:val="en-GB"/>
+        </w:rPr>
+      </w:pPr>
+      <w:r>
+        <w:rPr>
+          <w:rFonts w:ascii="Times New Roman" w:hAnsi="Times New Roman" w:cs="Times New Roman"/>
+          <w:sz w:val="24"/>
+          <w:szCs w:val="24"/>
+          <w:lang w:val="en-GB"/>
+        </w:rPr>
+        <w:t>Regards,</w:t>
+      </w:r>
+    </w:p>
+    <w:p>
+      <w:pPr>
+        <w:autoSpaceDE w:val="0"/>
+        <w:autoSpaceDN w:val="0"/>
+        <w:adjustRightInd w:val="0"/>
+        <w:spacing w:line="240" w:lineRule="auto"/>
+        <w:ind w:left="-284" w:right="-850"/>
+        <w:jc w:val="both"/>
+        <w:rPr>
+          <w:rFonts w:ascii="Times New Roman" w:hAnsi="Times New Roman" w:cs="Times New Roman"/>
+          <w:sz w:val="24"/>
+          <w:szCs w:val="24"/>
+          <w:lang w:val="en-GB"/>
+        </w:rPr>
+      </w:pPr>
+    </w:p>
+    <w:p>
+      <w:pPr>
+        <w:autoSpaceDE w:val="0"/>
+        <w:autoSpaceDN w:val="0"/>
+        <w:adjustRightInd w:val="0"/>
+        <w:spacing w:line="240" w:lineRule="auto"/>
+        <w:ind w:left="-284" w:right="-850"/>
+        <w:jc w:val="both"/>
+        <w:rPr>
+          <w:rFonts w:ascii="Times New Roman" w:hAnsi="Times New Roman" w:cs="Times New Roman"/>
+          <w:sz w:val="24"/>
+          <w:szCs w:val="24"/>
+          <w:lang w:val="en-GB"/>
+        </w:rPr>
+      </w:pPr>
+    </w:p>
+    <w:p>
+      <w:pPr>
+        <w:autoSpaceDE w:val="0"/>
+        <w:autoSpaceDN w:val="0"/>
+        <w:adjustRightInd w:val="0"/>
+        <w:spacing w:line="240" w:lineRule="auto"/>
+        <w:ind w:left="-284" w:right="-850"/>
+        <w:jc w:val="both"/>
+        <w:rPr>
+          <w:rFonts w:ascii="Times New Roman" w:hAnsi="Times New Roman" w:cs="Times New Roman"/>
+          <w:sz w:val="24"/>
+          <w:szCs w:val="24"/>
+          <w:lang w:val="en-GB"/>
+        </w:rPr>
+      </w:pPr>
+    </w:p>
+    <w:p>
+      <w:pPr>
+        <w:autoSpaceDE w:val="0"/>
+        <w:autoSpaceDN w:val="0"/>
+        <w:adjustRightInd w:val="0"/>
+        <w:spacing w:line="240" w:lineRule="auto"/>
+        <w:ind w:left="-284" w:right="-850"/>
+        <w:jc w:val="both"/>
+        <w:rPr>
+          <w:rFonts w:ascii="Times New Roman" w:hAnsi="Times New Roman" w:cs="Times New Roman"/>
+          <w:sz w:val="24"/>
+          <w:szCs w:val="24"/>
+          <w:lang w:val="en-GB"/>
+        </w:rPr>
+      </w:pPr>
+      <w:r>
+        <w:rPr>
+          <w:rFonts w:ascii="Times New Roman" w:hAnsi="Times New Roman" w:cs="Times New Roman"/>
+          <w:sz w:val="24"/>
+          <w:szCs w:val="24"/>
+          <w:lang w:val="en-GB"/>
+        </w:rPr>
+        <w:t>Ajaykumar Jadhav</w:t>
+      </w:r>
+    </w:p>
+    <w:p>
+      <w:pPr>
+        <w:autoSpaceDE w:val="0"/>
+        <w:autoSpaceDN w:val="0"/>
+        <w:adjustRightInd w:val="0"/>
+        <w:spacing w:line="240" w:lineRule="auto"/>
+        <w:ind w:left="-284" w:right="-850"/>
+        <w:jc w:val="both"/>
+        <w:rPr>
+          <w:rFonts w:ascii="Times New Roman" w:hAnsi="Times New Roman" w:cs="Times New Roman"/>
+          <w:sz w:val="24"/>
+          <w:szCs w:val="24"/>
+          <w:lang w:val="en-GB"/>
+        </w:rPr>
+      </w:pPr>
     </w:p>
     <w:p>
       <w:pPr>
@@ -1225,23 +1969,20 @@
         <w:ind w:left="-284" w:right="-850"/>
         <w:jc w:val="both"/>
         <w:rPr>
-          <w:rFonts w:ascii="Arial" w:hAnsi="Arial" w:cs="Arial"/>
+          <w:rFonts w:ascii="Times New Roman" w:hAnsi="Times New Roman" w:cs="Times New Roman"/>
           <w:sz w:val="24"/>
           <w:szCs w:val="24"/>
           <w:lang w:val="en-GB"/>
         </w:rPr>
       </w:pPr>
-      <w:r>
-        <w:rPr>
-          <w:rFonts w:ascii="Arial" w:hAnsi="Arial" w:cs="Arial"/>
-          <w:sz w:val="24"/>
-          <w:szCs w:val="24"/>
-          <w:lang w:val="en-GB"/>
-        </w:rPr>
-        <w:t>Regards,</w:t>
-      </w:r>
     </w:p>
-    <w:p/>
+    <w:p>
+      <w:pPr>
+        <w:rPr>
+          <w:rFonts w:ascii="Times New Roman" w:hAnsi="Times New Roman" w:cs="Times New Roman"/>
+        </w:rPr>
+      </w:pPr>
+    </w:p>
     <w:sectPr>
       <w:pgSz w:w="11906" w:h="16838"/>
       <w:pgMar w:top="1440" w:right="1440" w:bottom="1440" w:left="1440" w:header="708" w:footer="708" w:gutter="0"/>

</xml_diff>